<commit_message>
1.bin_picking interface ok 2.pose_estimation interface reserved
</commit_message>
<xml_diff>
--- a/x64/Release/Doc/Vision_SolutionGuide.docx
+++ b/x64/Release/Doc/Vision_SolutionGuide.docx
@@ -104,23 +104,7 @@
           <w:sz w:val="18"/>
           <w:szCs w:val="18"/>
         </w:rPr>
-        <w:t xml:space="preserve">#include </w:t>
-      </w:r>
-      <w:proofErr w:type="gramStart"/>
-      <w:r>
-        <w:rPr>
-          <w:sz w:val="18"/>
-          <w:szCs w:val="18"/>
-        </w:rPr>
-        <w:t>"..</w:t>
-      </w:r>
-      <w:proofErr w:type="gramEnd"/>
-      <w:r>
-        <w:rPr>
-          <w:sz w:val="18"/>
-          <w:szCs w:val="18"/>
-        </w:rPr>
-        <w:t>/vision</w:t>
+        <w:t>#include "../vision</w:t>
       </w:r>
       <w:r>
         <w:rPr>
@@ -152,7 +136,6 @@
         </w:rPr>
         <w:t>include/</w:t>
       </w:r>
-      <w:proofErr w:type="spellStart"/>
       <w:r>
         <w:rPr>
           <w:sz w:val="18"/>
@@ -165,15 +148,7 @@
           <w:sz w:val="18"/>
           <w:szCs w:val="18"/>
         </w:rPr>
-        <w:t>.h</w:t>
-      </w:r>
-      <w:proofErr w:type="spellEnd"/>
-      <w:r>
-        <w:rPr>
-          <w:sz w:val="18"/>
-          <w:szCs w:val="18"/>
-        </w:rPr>
-        <w:t>"</w:t>
+        <w:t>.h"</w:t>
       </w:r>
     </w:p>
     <w:p>
@@ -665,18 +640,8 @@
           <w:sz w:val="18"/>
           <w:szCs w:val="18"/>
         </w:rPr>
-        <w:t xml:space="preserve"> ，</w:t>
-      </w:r>
-      <w:proofErr w:type="spellStart"/>
-      <w:r>
-        <w:rPr>
-          <w:rFonts w:ascii="宋体" w:eastAsia="宋体" w:hAnsi="宋体" w:hint="eastAsia"/>
-          <w:sz w:val="18"/>
-          <w:szCs w:val="18"/>
-        </w:rPr>
-        <w:t>Glog</w:t>
-      </w:r>
-      <w:proofErr w:type="spellEnd"/>
+        <w:t xml:space="preserve"> ，Glog</w:t>
+      </w:r>
       <w:r>
         <w:rPr>
           <w:rFonts w:ascii="宋体" w:eastAsia="宋体" w:hAnsi="宋体"/>
@@ -897,25 +862,7 @@
           <w:sz w:val="18"/>
           <w:szCs w:val="18"/>
         </w:rPr>
-        <w:t>$(</w:t>
-      </w:r>
-      <w:proofErr w:type="spellStart"/>
-      <w:r>
-        <w:rPr>
-          <w:rFonts w:ascii="宋体" w:eastAsia="宋体" w:hAnsi="宋体"/>
-          <w:sz w:val="18"/>
-          <w:szCs w:val="18"/>
-        </w:rPr>
-        <w:t>SolutionDir</w:t>
-      </w:r>
-      <w:proofErr w:type="spellEnd"/>
-      <w:r>
-        <w:rPr>
-          <w:rFonts w:ascii="宋体" w:eastAsia="宋体" w:hAnsi="宋体"/>
-          <w:sz w:val="18"/>
-          <w:szCs w:val="18"/>
-        </w:rPr>
-        <w:t>)$(Platform)\$(Configuration)\</w:t>
+        <w:t>$(SolutionDir)$(Platform)\$(Configuration)\</w:t>
       </w:r>
       <w:r>
         <w:rPr>
@@ -1071,9 +1018,8 @@
           <w:sz w:val="18"/>
           <w:szCs w:val="18"/>
         </w:rPr>
-        <w:t>以比亚</w:t>
-      </w:r>
-      <w:proofErr w:type="gramStart"/>
+        <w:t>以比亚迪项目为例，定义</w:t>
+      </w:r>
       <w:r>
         <w:rPr>
           <w:rFonts w:ascii="宋体" w:eastAsia="宋体" w:hAnsi="宋体" w:cs="新宋体" w:hint="eastAsia"/>
@@ -1082,9 +1028,8 @@
           <w:sz w:val="18"/>
           <w:szCs w:val="18"/>
         </w:rPr>
-        <w:t>迪</w:t>
-      </w:r>
-      <w:proofErr w:type="gramEnd"/>
+        <w:t>项目名称“</w:t>
+      </w:r>
       <w:r>
         <w:rPr>
           <w:rFonts w:ascii="宋体" w:eastAsia="宋体" w:hAnsi="宋体" w:cs="新宋体" w:hint="eastAsia"/>
@@ -1093,7 +1038,7 @@
           <w:sz w:val="18"/>
           <w:szCs w:val="18"/>
         </w:rPr>
-        <w:t>项目为例，定义</w:t>
+        <w:t>BinPicking_</w:t>
       </w:r>
       <w:r>
         <w:rPr>
@@ -1103,9 +1048,8 @@
           <w:sz w:val="18"/>
           <w:szCs w:val="18"/>
         </w:rPr>
-        <w:t>项目名称“</w:t>
-      </w:r>
-      <w:proofErr w:type="spellStart"/>
+        <w:t>BYD”，</w:t>
+      </w:r>
       <w:r>
         <w:rPr>
           <w:rFonts w:ascii="宋体" w:eastAsia="宋体" w:hAnsi="宋体" w:cs="新宋体" w:hint="eastAsia"/>
@@ -1114,7 +1058,7 @@
           <w:sz w:val="18"/>
           <w:szCs w:val="18"/>
         </w:rPr>
-        <w:t>BinPicking_</w:t>
+        <w:t>电控壳</w:t>
       </w:r>
       <w:r>
         <w:rPr>
@@ -1124,9 +1068,18 @@
           <w:sz w:val="18"/>
           <w:szCs w:val="18"/>
         </w:rPr>
-        <w:t>BYD</w:t>
-      </w:r>
-      <w:proofErr w:type="spellEnd"/>
+        <w:t>编号“</w:t>
+      </w:r>
+      <w:r>
+        <w:rPr>
+          <w:rFonts w:ascii="宋体" w:eastAsia="宋体" w:hAnsi="宋体" w:cs="新宋体"/>
+          <w:color w:val="000000"/>
+          <w:kern w:val="0"/>
+          <w:sz w:val="18"/>
+          <w:szCs w:val="18"/>
+        </w:rPr>
+        <w:t>1</w:t>
+      </w:r>
       <w:r>
         <w:rPr>
           <w:rFonts w:ascii="宋体" w:eastAsia="宋体" w:hAnsi="宋体" w:cs="新宋体" w:hint="eastAsia"/>
@@ -1135,7 +1088,17 @@
           <w:sz w:val="18"/>
           <w:szCs w:val="18"/>
         </w:rPr>
-        <w:t>”，</w:t>
+        <w:t>”，托盘编号“</w:t>
+      </w:r>
+      <w:r>
+        <w:rPr>
+          <w:rFonts w:ascii="宋体" w:eastAsia="宋体" w:hAnsi="宋体" w:cs="新宋体"/>
+          <w:color w:val="000000"/>
+          <w:kern w:val="0"/>
+          <w:sz w:val="18"/>
+          <w:szCs w:val="18"/>
+        </w:rPr>
+        <w:t>2</w:t>
       </w:r>
       <w:r>
         <w:rPr>
@@ -1145,7 +1108,7 @@
           <w:sz w:val="18"/>
           <w:szCs w:val="18"/>
         </w:rPr>
-        <w:t>电控壳</w:t>
+        <w:t>”。</w:t>
       </w:r>
       <w:r>
         <w:rPr>
@@ -1155,7 +1118,57 @@
           <w:sz w:val="18"/>
           <w:szCs w:val="18"/>
         </w:rPr>
-        <w:t>编号“</w:t>
+        <w:t>复制项目模板文件夹BinPicking</w:t>
+      </w:r>
+      <w:r>
+        <w:rPr>
+          <w:rFonts w:ascii="宋体" w:eastAsia="宋体" w:hAnsi="宋体" w:cs="新宋体" w:hint="eastAsia"/>
+          <w:color w:val="000000"/>
+          <w:kern w:val="0"/>
+          <w:sz w:val="18"/>
+          <w:szCs w:val="18"/>
+        </w:rPr>
+        <w:t>，</w:t>
+      </w:r>
+      <w:r>
+        <w:rPr>
+          <w:rFonts w:ascii="宋体" w:eastAsia="宋体" w:hAnsi="宋体" w:cs="新宋体" w:hint="eastAsia"/>
+          <w:color w:val="000000"/>
+          <w:kern w:val="0"/>
+          <w:sz w:val="18"/>
+          <w:szCs w:val="18"/>
+        </w:rPr>
+        <w:t>根据项目名称修改</w:t>
+      </w:r>
+      <w:r>
+        <w:rPr>
+          <w:rFonts w:ascii="宋体" w:eastAsia="宋体" w:hAnsi="宋体" w:cs="新宋体" w:hint="eastAsia"/>
+          <w:color w:val="000000"/>
+          <w:kern w:val="0"/>
+          <w:sz w:val="18"/>
+          <w:szCs w:val="18"/>
+        </w:rPr>
+        <w:t>为BinPicking_BYD</w:t>
+      </w:r>
+      <w:r>
+        <w:rPr>
+          <w:rFonts w:ascii="宋体" w:eastAsia="宋体" w:hAnsi="宋体" w:cs="新宋体" w:hint="eastAsia"/>
+          <w:color w:val="000000"/>
+          <w:kern w:val="0"/>
+          <w:sz w:val="18"/>
+          <w:szCs w:val="18"/>
+        </w:rPr>
+        <w:t>。</w:t>
+      </w:r>
+      <w:r>
+        <w:rPr>
+          <w:rFonts w:ascii="宋体" w:eastAsia="宋体" w:hAnsi="宋体" w:cs="新宋体" w:hint="eastAsia"/>
+          <w:color w:val="000000"/>
+          <w:kern w:val="0"/>
+          <w:sz w:val="18"/>
+          <w:szCs w:val="18"/>
+        </w:rPr>
+        <w:t>根据抓取目标数量复制Config_</w:t>
       </w:r>
       <w:r>
         <w:rPr>
@@ -1165,144 +1178,8 @@
           <w:sz w:val="18"/>
           <w:szCs w:val="18"/>
         </w:rPr>
-        <w:t>1</w:t>
-      </w:r>
-      <w:r>
-        <w:rPr>
-          <w:rFonts w:ascii="宋体" w:eastAsia="宋体" w:hAnsi="宋体" w:cs="新宋体" w:hint="eastAsia"/>
-          <w:color w:val="000000"/>
-          <w:kern w:val="0"/>
-          <w:sz w:val="18"/>
-          <w:szCs w:val="18"/>
-        </w:rPr>
-        <w:t>”，托盘编号“</w:t>
-      </w:r>
-      <w:r>
-        <w:rPr>
-          <w:rFonts w:ascii="宋体" w:eastAsia="宋体" w:hAnsi="宋体" w:cs="新宋体"/>
-          <w:color w:val="000000"/>
-          <w:kern w:val="0"/>
-          <w:sz w:val="18"/>
-          <w:szCs w:val="18"/>
-        </w:rPr>
-        <w:t>2</w:t>
-      </w:r>
-      <w:r>
-        <w:rPr>
-          <w:rFonts w:ascii="宋体" w:eastAsia="宋体" w:hAnsi="宋体" w:cs="新宋体" w:hint="eastAsia"/>
-          <w:color w:val="000000"/>
-          <w:kern w:val="0"/>
-          <w:sz w:val="18"/>
-          <w:szCs w:val="18"/>
-        </w:rPr>
-        <w:t>”。</w:t>
-      </w:r>
-      <w:r>
-        <w:rPr>
-          <w:rFonts w:ascii="宋体" w:eastAsia="宋体" w:hAnsi="宋体" w:cs="新宋体" w:hint="eastAsia"/>
-          <w:color w:val="000000"/>
-          <w:kern w:val="0"/>
-          <w:sz w:val="18"/>
-          <w:szCs w:val="18"/>
-        </w:rPr>
-        <w:t>复制项目模板文件夹</w:t>
-      </w:r>
-      <w:proofErr w:type="spellStart"/>
-      <w:r>
-        <w:rPr>
-          <w:rFonts w:ascii="宋体" w:eastAsia="宋体" w:hAnsi="宋体" w:cs="新宋体" w:hint="eastAsia"/>
-          <w:color w:val="000000"/>
-          <w:kern w:val="0"/>
-          <w:sz w:val="18"/>
-          <w:szCs w:val="18"/>
-        </w:rPr>
-        <w:t>BinPicking</w:t>
-      </w:r>
-      <w:proofErr w:type="spellEnd"/>
-      <w:r>
-        <w:rPr>
-          <w:rFonts w:ascii="宋体" w:eastAsia="宋体" w:hAnsi="宋体" w:cs="新宋体" w:hint="eastAsia"/>
-          <w:color w:val="000000"/>
-          <w:kern w:val="0"/>
-          <w:sz w:val="18"/>
-          <w:szCs w:val="18"/>
-        </w:rPr>
-        <w:t>，</w:t>
-      </w:r>
-      <w:r>
-        <w:rPr>
-          <w:rFonts w:ascii="宋体" w:eastAsia="宋体" w:hAnsi="宋体" w:cs="新宋体" w:hint="eastAsia"/>
-          <w:color w:val="000000"/>
-          <w:kern w:val="0"/>
-          <w:sz w:val="18"/>
-          <w:szCs w:val="18"/>
-        </w:rPr>
-        <w:t>根据项目名称修改</w:t>
-      </w:r>
-      <w:r>
-        <w:rPr>
-          <w:rFonts w:ascii="宋体" w:eastAsia="宋体" w:hAnsi="宋体" w:cs="新宋体" w:hint="eastAsia"/>
-          <w:color w:val="000000"/>
-          <w:kern w:val="0"/>
-          <w:sz w:val="18"/>
-          <w:szCs w:val="18"/>
-        </w:rPr>
-        <w:t>为</w:t>
-      </w:r>
-      <w:proofErr w:type="spellStart"/>
-      <w:r>
-        <w:rPr>
-          <w:rFonts w:ascii="宋体" w:eastAsia="宋体" w:hAnsi="宋体" w:cs="新宋体" w:hint="eastAsia"/>
-          <w:color w:val="000000"/>
-          <w:kern w:val="0"/>
-          <w:sz w:val="18"/>
-          <w:szCs w:val="18"/>
-        </w:rPr>
-        <w:t>BinPicking_BYD</w:t>
-      </w:r>
-      <w:proofErr w:type="spellEnd"/>
-      <w:r>
-        <w:rPr>
-          <w:rFonts w:ascii="宋体" w:eastAsia="宋体" w:hAnsi="宋体" w:cs="新宋体" w:hint="eastAsia"/>
-          <w:color w:val="000000"/>
-          <w:kern w:val="0"/>
-          <w:sz w:val="18"/>
-          <w:szCs w:val="18"/>
-        </w:rPr>
-        <w:t>。</w:t>
-      </w:r>
-      <w:r>
-        <w:rPr>
-          <w:rFonts w:ascii="宋体" w:eastAsia="宋体" w:hAnsi="宋体" w:cs="新宋体" w:hint="eastAsia"/>
-          <w:color w:val="000000"/>
-          <w:kern w:val="0"/>
-          <w:sz w:val="18"/>
-          <w:szCs w:val="18"/>
-        </w:rPr>
-        <w:t>根据抓取目标数量复制</w:t>
-      </w:r>
-      <w:proofErr w:type="spellStart"/>
-      <w:r>
-        <w:rPr>
-          <w:rFonts w:ascii="宋体" w:eastAsia="宋体" w:hAnsi="宋体" w:cs="新宋体" w:hint="eastAsia"/>
-          <w:color w:val="000000"/>
-          <w:kern w:val="0"/>
-          <w:sz w:val="18"/>
-          <w:szCs w:val="18"/>
-        </w:rPr>
-        <w:t>Config_</w:t>
-      </w:r>
-      <w:r>
-        <w:rPr>
-          <w:rFonts w:ascii="宋体" w:eastAsia="宋体" w:hAnsi="宋体" w:cs="新宋体"/>
-          <w:color w:val="000000"/>
-          <w:kern w:val="0"/>
-          <w:sz w:val="18"/>
-          <w:szCs w:val="18"/>
-        </w:rPr>
         <w:t>x</w:t>
       </w:r>
-      <w:proofErr w:type="spellEnd"/>
       <w:r>
         <w:rPr>
           <w:rFonts w:ascii="宋体" w:eastAsia="宋体" w:hAnsi="宋体" w:cs="新宋体" w:hint="eastAsia"/>
@@ -1337,7 +1214,7 @@
           <w:sz w:val="18"/>
           <w:szCs w:val="18"/>
         </w:rPr>
-        <w:t>2）根据项目需求记录Picking_Project.doc</w:t>
+        <w:t>2）根据项目需求</w:t>
       </w:r>
       <w:r>
         <w:rPr>
@@ -1347,7 +1224,37 @@
           <w:sz w:val="18"/>
           <w:szCs w:val="18"/>
         </w:rPr>
-        <w:t>项目信息文件。</w:t>
+        <w:t>更新</w:t>
+      </w:r>
+      <w:r>
+        <w:rPr>
+          <w:rFonts w:ascii="宋体" w:eastAsia="宋体" w:hAnsi="宋体" w:cs="新宋体" w:hint="eastAsia"/>
+          <w:color w:val="000000"/>
+          <w:kern w:val="0"/>
+          <w:sz w:val="18"/>
+          <w:szCs w:val="18"/>
+        </w:rPr>
+        <w:t>Picking_Project.doc</w:t>
+      </w:r>
+      <w:r>
+        <w:rPr>
+          <w:rFonts w:ascii="宋体" w:eastAsia="宋体" w:hAnsi="宋体" w:cs="新宋体" w:hint="eastAsia"/>
+          <w:color w:val="000000"/>
+          <w:kern w:val="0"/>
+          <w:sz w:val="18"/>
+          <w:szCs w:val="18"/>
+        </w:rPr>
+        <w:t>项目信息记录文档</w:t>
+      </w:r>
+      <w:r>
+        <w:rPr>
+          <w:rFonts w:ascii="宋体" w:eastAsia="宋体" w:hAnsi="宋体" w:cs="新宋体" w:hint="eastAsia"/>
+          <w:color w:val="000000"/>
+          <w:kern w:val="0"/>
+          <w:sz w:val="18"/>
+          <w:szCs w:val="18"/>
+        </w:rPr>
+        <w:t>。</w:t>
       </w:r>
     </w:p>
     <w:p>
@@ -1579,7 +1486,27 @@
           <w:sz w:val="18"/>
           <w:szCs w:val="18"/>
         </w:rPr>
-        <w:t>以“BYD”项目编号 x</w:t>
+        <w:t>以</w:t>
+      </w:r>
+      <w:r>
+        <w:rPr>
+          <w:rFonts w:ascii="宋体" w:eastAsia="宋体" w:hAnsi="宋体" w:cs="新宋体" w:hint="eastAsia"/>
+          <w:color w:val="000000" w:themeColor="text1"/>
+          <w:kern w:val="0"/>
+          <w:sz w:val="18"/>
+          <w:szCs w:val="18"/>
+        </w:rPr>
+        <w:t>比亚迪</w:t>
+      </w:r>
+      <w:r>
+        <w:rPr>
+          <w:rFonts w:ascii="宋体" w:eastAsia="宋体" w:hAnsi="宋体" w:cs="新宋体" w:hint="eastAsia"/>
+          <w:color w:val="000000" w:themeColor="text1"/>
+          <w:kern w:val="0"/>
+          <w:sz w:val="18"/>
+          <w:szCs w:val="18"/>
+        </w:rPr>
+        <w:t>项目编号 x</w:t>
       </w:r>
       <w:r>
         <w:rPr>
@@ -1675,19 +1602,38 @@
           <w:sz w:val="15"/>
           <w:szCs w:val="15"/>
         </w:rPr>
-        <w:t xml:space="preserve"> config_byd_1 = </w:t>
-      </w:r>
-      <w:r>
-        <w:rPr>
-          <w:rFonts w:ascii="新宋体" w:eastAsia="新宋体" w:cs="新宋体"/>
-          <w:color w:val="A31515"/>
+        <w:t xml:space="preserve"> config_</w:t>
+      </w:r>
+      <w:r>
+        <w:rPr>
+          <w:rFonts w:ascii="新宋体" w:eastAsia="新宋体" w:cs="新宋体" w:hint="eastAsia"/>
+          <w:color w:val="000000"/>
           <w:kern w:val="0"/>
           <w:sz w:val="15"/>
           <w:szCs w:val="15"/>
         </w:rPr>
+        <w:t>object</w:t>
+      </w:r>
+      <w:r>
+        <w:rPr>
+          <w:rFonts w:ascii="新宋体" w:eastAsia="新宋体" w:cs="新宋体"/>
+          <w:color w:val="000000"/>
+          <w:kern w:val="0"/>
+          <w:sz w:val="15"/>
+          <w:szCs w:val="15"/>
+        </w:rPr>
+        <w:t xml:space="preserve">_1 = </w:t>
+      </w:r>
+      <w:r>
+        <w:rPr>
+          <w:rFonts w:ascii="新宋体" w:eastAsia="新宋体" w:cs="新宋体"/>
+          <w:color w:val="A31515"/>
+          <w:kern w:val="0"/>
+          <w:sz w:val="15"/>
+          <w:szCs w:val="15"/>
+        </w:rPr>
         <w:t xml:space="preserve">" </w:t>
       </w:r>
-      <w:proofErr w:type="spellStart"/>
       <w:r>
         <w:rPr>
           <w:rFonts w:ascii="新宋体" w:eastAsia="新宋体" w:cs="新宋体" w:hint="eastAsia"/>
@@ -1706,12 +1652,11 @@
           <w:sz w:val="15"/>
           <w:szCs w:val="15"/>
         </w:rPr>
-        <w:t>BYD</w:t>
-      </w:r>
-      <w:proofErr w:type="spellEnd"/>
-      <w:r>
-        <w:rPr>
-          <w:rFonts w:ascii="新宋体" w:eastAsia="新宋体" w:cs="新宋体"/>
+        <w:t>BYD\</w:t>
+      </w:r>
+      <w:r>
+        <w:rPr>
+          <w:rFonts w:ascii="新宋体" w:eastAsia="新宋体" w:cs="新宋体" w:hint="eastAsia"/>
           <w:color w:val="A31515"/>
           <w:kern w:val="0"/>
           <w:sz w:val="15"/>
@@ -1721,13 +1666,23 @@
       </w:r>
       <w:r>
         <w:rPr>
+          <w:rFonts w:ascii="新宋体" w:eastAsia="新宋体" w:cs="新宋体"/>
+          <w:color w:val="A31515"/>
+          <w:kern w:val="0"/>
+          <w:sz w:val="15"/>
+          <w:szCs w:val="15"/>
+        </w:rPr>
+        <w:t>Config_1\\</w:t>
+      </w:r>
+      <w:r>
+        <w:rPr>
           <w:rFonts w:ascii="新宋体" w:eastAsia="新宋体" w:cs="新宋体" w:hint="eastAsia"/>
           <w:color w:val="A31515"/>
           <w:kern w:val="0"/>
           <w:sz w:val="15"/>
           <w:szCs w:val="15"/>
         </w:rPr>
-        <w:t>\</w:t>
+        <w:t>bin</w:t>
       </w:r>
       <w:r>
         <w:rPr>
@@ -1737,9 +1692,8 @@
           <w:sz w:val="15"/>
           <w:szCs w:val="15"/>
         </w:rPr>
-        <w:t>Config_1\\</w:t>
-      </w:r>
-      <w:proofErr w:type="spellStart"/>
+        <w:t>_</w:t>
+      </w:r>
       <w:r>
         <w:rPr>
           <w:rFonts w:ascii="新宋体" w:eastAsia="新宋体" w:cs="新宋体" w:hint="eastAsia"/>
@@ -1748,7 +1702,7 @@
           <w:sz w:val="15"/>
           <w:szCs w:val="15"/>
         </w:rPr>
-        <w:t>bin</w:t>
+        <w:t>picking</w:t>
       </w:r>
       <w:r>
         <w:rPr>
@@ -1758,38 +1712,7 @@
           <w:sz w:val="15"/>
           <w:szCs w:val="15"/>
         </w:rPr>
-        <w:t>_</w:t>
-      </w:r>
-      <w:r>
-        <w:rPr>
-          <w:rFonts w:ascii="新宋体" w:eastAsia="新宋体" w:cs="新宋体" w:hint="eastAsia"/>
-          <w:color w:val="A31515"/>
-          <w:kern w:val="0"/>
-          <w:sz w:val="15"/>
-          <w:szCs w:val="15"/>
-        </w:rPr>
-        <w:t>picking</w:t>
-      </w:r>
-      <w:r>
-        <w:rPr>
-          <w:rFonts w:ascii="新宋体" w:eastAsia="新宋体" w:cs="新宋体"/>
-          <w:color w:val="A31515"/>
-          <w:kern w:val="0"/>
-          <w:sz w:val="15"/>
-          <w:szCs w:val="15"/>
-        </w:rPr>
-        <w:t>.json</w:t>
-      </w:r>
-      <w:proofErr w:type="spellEnd"/>
-      <w:r>
-        <w:rPr>
-          <w:rFonts w:ascii="新宋体" w:eastAsia="新宋体" w:cs="新宋体"/>
-          <w:color w:val="A31515"/>
-          <w:kern w:val="0"/>
-          <w:sz w:val="15"/>
-          <w:szCs w:val="15"/>
-        </w:rPr>
-        <w:t>"</w:t>
+        <w:t>.json"</w:t>
       </w:r>
       <w:r>
         <w:rPr>
@@ -1867,7 +1790,6 @@
         </w:rPr>
         <w:t>std::</w:t>
       </w:r>
-      <w:proofErr w:type="spellStart"/>
       <w:r>
         <w:rPr>
           <w:rFonts w:ascii="新宋体" w:eastAsia="新宋体" w:cs="新宋体"/>
@@ -1878,7 +1800,6 @@
         </w:rPr>
         <w:t>shared_ptr</w:t>
       </w:r>
-      <w:proofErr w:type="spellEnd"/>
       <w:r>
         <w:rPr>
           <w:rFonts w:ascii="新宋体" w:eastAsia="新宋体" w:cs="新宋体"/>
@@ -1887,20 +1808,18 @@
           <w:sz w:val="15"/>
           <w:szCs w:val="15"/>
         </w:rPr>
-        <w:t>&lt;</w:t>
-      </w:r>
-      <w:proofErr w:type="spellStart"/>
-      <w:r>
-        <w:rPr>
-          <w:rFonts w:ascii="新宋体" w:eastAsia="新宋体" w:cs="新宋体"/>
-          <w:color w:val="000000"/>
+        <w:t>&lt;val::</w:t>
+      </w:r>
+      <w:r>
+        <w:rPr>
+          <w:rFonts w:ascii="新宋体" w:eastAsia="新宋体" w:cs="新宋体"/>
+          <w:color w:val="2B91AF"/>
           <w:kern w:val="0"/>
           <w:sz w:val="15"/>
           <w:szCs w:val="15"/>
         </w:rPr>
-        <w:t>val</w:t>
-      </w:r>
-      <w:proofErr w:type="spellEnd"/>
+        <w:t>IPoseEstimation</w:t>
+      </w:r>
       <w:r>
         <w:rPr>
           <w:rFonts w:ascii="新宋体" w:eastAsia="新宋体" w:cs="新宋体"/>
@@ -1909,20 +1828,18 @@
           <w:sz w:val="15"/>
           <w:szCs w:val="15"/>
         </w:rPr>
-        <w:t>::</w:t>
-      </w:r>
-      <w:proofErr w:type="spellStart"/>
-      <w:r>
-        <w:rPr>
-          <w:rFonts w:ascii="新宋体" w:eastAsia="新宋体" w:cs="新宋体"/>
-          <w:color w:val="2B91AF"/>
+        <w:t>&gt; p_</w:t>
+      </w:r>
+      <w:r>
+        <w:rPr>
+          <w:rFonts w:ascii="新宋体" w:eastAsia="新宋体" w:cs="新宋体" w:hint="eastAsia"/>
+          <w:color w:val="000000"/>
           <w:kern w:val="0"/>
           <w:sz w:val="15"/>
           <w:szCs w:val="15"/>
         </w:rPr>
-        <w:t>IPoseEstimation</w:t>
-      </w:r>
-      <w:proofErr w:type="spellEnd"/>
+        <w:t>object</w:t>
+      </w:r>
       <w:r>
         <w:rPr>
           <w:rFonts w:ascii="新宋体" w:eastAsia="新宋体" w:cs="新宋体"/>
@@ -1931,20 +1848,18 @@
           <w:sz w:val="15"/>
           <w:szCs w:val="15"/>
         </w:rPr>
-        <w:t>&gt; p_byd_1_(</w:t>
-      </w:r>
-      <w:proofErr w:type="spellStart"/>
-      <w:r>
-        <w:rPr>
-          <w:rFonts w:ascii="新宋体" w:eastAsia="新宋体" w:cs="新宋体"/>
-          <w:color w:val="000000"/>
+        <w:t>_1_(GetInstance(val::</w:t>
+      </w:r>
+      <w:r>
+        <w:rPr>
+          <w:rFonts w:ascii="新宋体" w:eastAsia="新宋体" w:cs="新宋体"/>
+          <w:color w:val="2B91AF"/>
           <w:kern w:val="0"/>
           <w:sz w:val="15"/>
           <w:szCs w:val="15"/>
         </w:rPr>
-        <w:t>GetInstance</w:t>
-      </w:r>
-      <w:proofErr w:type="spellEnd"/>
+        <w:t>IPoseEstimation</w:t>
+      </w:r>
       <w:r>
         <w:rPr>
           <w:rFonts w:ascii="新宋体" w:eastAsia="新宋体" w:cs="新宋体"/>
@@ -1953,20 +1868,18 @@
           <w:sz w:val="15"/>
           <w:szCs w:val="15"/>
         </w:rPr>
-        <w:t>(</w:t>
-      </w:r>
-      <w:proofErr w:type="spellStart"/>
-      <w:r>
-        <w:rPr>
-          <w:rFonts w:ascii="新宋体" w:eastAsia="新宋体" w:cs="新宋体"/>
-          <w:color w:val="000000"/>
+        <w:t>::</w:t>
+      </w:r>
+      <w:r>
+        <w:rPr>
+          <w:rFonts w:ascii="新宋体" w:eastAsia="新宋体" w:cs="新宋体" w:hint="eastAsia"/>
+          <w:color w:val="2F4F4F"/>
           <w:kern w:val="0"/>
           <w:sz w:val="15"/>
           <w:szCs w:val="15"/>
         </w:rPr>
-        <w:t>val</w:t>
-      </w:r>
-      <w:proofErr w:type="spellEnd"/>
+        <w:t>BinPicking</w:t>
+      </w:r>
       <w:r>
         <w:rPr>
           <w:rFonts w:ascii="新宋体" w:eastAsia="新宋体" w:cs="新宋体"/>
@@ -1975,20 +1888,18 @@
           <w:sz w:val="15"/>
           <w:szCs w:val="15"/>
         </w:rPr>
-        <w:t>::</w:t>
-      </w:r>
-      <w:proofErr w:type="spellStart"/>
-      <w:r>
-        <w:rPr>
-          <w:rFonts w:ascii="新宋体" w:eastAsia="新宋体" w:cs="新宋体"/>
-          <w:color w:val="2B91AF"/>
+        <w:t>, config_</w:t>
+      </w:r>
+      <w:r>
+        <w:rPr>
+          <w:rFonts w:ascii="新宋体" w:eastAsia="新宋体" w:cs="新宋体" w:hint="eastAsia"/>
+          <w:color w:val="000000"/>
           <w:kern w:val="0"/>
           <w:sz w:val="15"/>
           <w:szCs w:val="15"/>
         </w:rPr>
-        <w:t>IPoseEstimation</w:t>
-      </w:r>
-      <w:proofErr w:type="spellEnd"/>
+        <w:t>object</w:t>
+      </w:r>
       <w:r>
         <w:rPr>
           <w:rFonts w:ascii="新宋体" w:eastAsia="新宋体" w:cs="新宋体"/>
@@ -1997,29 +1908,7 @@
           <w:sz w:val="15"/>
           <w:szCs w:val="15"/>
         </w:rPr>
-        <w:t>::</w:t>
-      </w:r>
-      <w:proofErr w:type="spellStart"/>
-      <w:r>
-        <w:rPr>
-          <w:rFonts w:ascii="新宋体" w:eastAsia="新宋体" w:cs="新宋体" w:hint="eastAsia"/>
-          <w:color w:val="2F4F4F"/>
-          <w:kern w:val="0"/>
-          <w:sz w:val="15"/>
-          <w:szCs w:val="15"/>
-        </w:rPr>
-        <w:t>BinPicking</w:t>
-      </w:r>
-      <w:proofErr w:type="spellEnd"/>
-      <w:r>
-        <w:rPr>
-          <w:rFonts w:ascii="新宋体" w:eastAsia="新宋体" w:cs="新宋体"/>
-          <w:color w:val="000000"/>
-          <w:kern w:val="0"/>
-          <w:sz w:val="15"/>
-          <w:szCs w:val="15"/>
-        </w:rPr>
-        <w:t>, config_byd_1));</w:t>
+        <w:t>_1));</w:t>
       </w:r>
       <w:r>
         <w:rPr>
@@ -2141,16 +2030,36 @@
           <w:sz w:val="15"/>
           <w:szCs w:val="15"/>
         </w:rPr>
-        <w:t>p_byd_1_</w:t>
-      </w:r>
-      <w:r>
-        <w:rPr>
-          <w:rFonts w:ascii="新宋体" w:eastAsia="新宋体" w:cs="新宋体"/>
-          <w:color w:val="008080"/>
+        <w:t>p_</w:t>
+      </w:r>
+      <w:r>
+        <w:rPr>
+          <w:rFonts w:ascii="新宋体" w:eastAsia="新宋体" w:cs="新宋体" w:hint="eastAsia"/>
+          <w:color w:val="000000"/>
           <w:kern w:val="0"/>
           <w:sz w:val="15"/>
           <w:szCs w:val="15"/>
         </w:rPr>
+        <w:t>object</w:t>
+      </w:r>
+      <w:r>
+        <w:rPr>
+          <w:rFonts w:ascii="新宋体" w:eastAsia="新宋体" w:cs="新宋体"/>
+          <w:color w:val="000000"/>
+          <w:kern w:val="0"/>
+          <w:sz w:val="15"/>
+          <w:szCs w:val="15"/>
+        </w:rPr>
+        <w:t>_1_</w:t>
+      </w:r>
+      <w:r>
+        <w:rPr>
+          <w:rFonts w:ascii="新宋体" w:eastAsia="新宋体" w:cs="新宋体"/>
+          <w:color w:val="008080"/>
+          <w:kern w:val="0"/>
+          <w:sz w:val="15"/>
+          <w:szCs w:val="15"/>
+        </w:rPr>
         <w:t>-&gt;</w:t>
       </w:r>
       <w:r>
@@ -2171,73 +2080,7 @@
           <w:sz w:val="15"/>
           <w:szCs w:val="15"/>
         </w:rPr>
-        <w:t>(</w:t>
-      </w:r>
-      <w:proofErr w:type="spellStart"/>
-      <w:r>
-        <w:rPr>
-          <w:rFonts w:ascii="新宋体" w:eastAsia="新宋体" w:cs="新宋体"/>
-          <w:color w:val="000000"/>
-          <w:kern w:val="0"/>
-          <w:sz w:val="15"/>
-          <w:szCs w:val="15"/>
-        </w:rPr>
-        <w:t>object_points</w:t>
-      </w:r>
-      <w:proofErr w:type="spellEnd"/>
-      <w:r>
-        <w:rPr>
-          <w:rFonts w:ascii="新宋体" w:eastAsia="新宋体" w:cs="新宋体"/>
-          <w:color w:val="000000"/>
-          <w:kern w:val="0"/>
-          <w:sz w:val="15"/>
-          <w:szCs w:val="15"/>
-        </w:rPr>
-        <w:t xml:space="preserve">, </w:t>
-      </w:r>
-      <w:proofErr w:type="spellStart"/>
-      <w:r>
-        <w:rPr>
-          <w:rFonts w:ascii="新宋体" w:eastAsia="新宋体" w:cs="新宋体"/>
-          <w:color w:val="000000"/>
-          <w:kern w:val="0"/>
-          <w:sz w:val="15"/>
-          <w:szCs w:val="15"/>
-        </w:rPr>
-        <w:t>view_point</w:t>
-      </w:r>
-      <w:proofErr w:type="spellEnd"/>
-      <w:r>
-        <w:rPr>
-          <w:rFonts w:ascii="新宋体" w:eastAsia="新宋体" w:cs="新宋体"/>
-          <w:color w:val="000000"/>
-          <w:kern w:val="0"/>
-          <w:sz w:val="15"/>
-          <w:szCs w:val="15"/>
-        </w:rPr>
-        <w:t xml:space="preserve">, </w:t>
-      </w:r>
-      <w:proofErr w:type="spellStart"/>
-      <w:r>
-        <w:rPr>
-          <w:rFonts w:ascii="新宋体" w:eastAsia="新宋体" w:cs="新宋体"/>
-          <w:color w:val="000000"/>
-          <w:kern w:val="0"/>
-          <w:sz w:val="15"/>
-          <w:szCs w:val="15"/>
-        </w:rPr>
-        <w:t>object_pose</w:t>
-      </w:r>
-      <w:proofErr w:type="spellEnd"/>
-      <w:r>
-        <w:rPr>
-          <w:rFonts w:ascii="新宋体" w:eastAsia="新宋体" w:cs="新宋体"/>
-          <w:color w:val="000000"/>
-          <w:kern w:val="0"/>
-          <w:sz w:val="15"/>
-          <w:szCs w:val="15"/>
-        </w:rPr>
-        <w:t>);</w:t>
+        <w:t>(object_points, view_point, object_pose);</w:t>
       </w:r>
       <w:r>
         <w:rPr>
@@ -2316,7 +2159,6 @@
         <w:lastRenderedPageBreak/>
         <w:t>附录</w:t>
       </w:r>
-      <w:proofErr w:type="gramStart"/>
       <w:r>
         <w:rPr>
           <w:rFonts w:ascii="微软雅黑" w:eastAsia="微软雅黑" w:hAnsi="微软雅黑" w:hint="eastAsia"/>
@@ -2326,7 +2168,6 @@
         </w:rPr>
         <w:t>一</w:t>
       </w:r>
-      <w:proofErr w:type="gramEnd"/>
       <w:r>
         <w:rPr>
           <w:rFonts w:ascii="微软雅黑" w:eastAsia="微软雅黑" w:hAnsi="微软雅黑" w:hint="eastAsia"/>
@@ -2440,43 +2281,7 @@
           <w:sz w:val="18"/>
           <w:szCs w:val="18"/>
         </w:rPr>
-        <w:t>3D相机工作距离，调节参数使得采集点</w:t>
-      </w:r>
-      <w:proofErr w:type="gramStart"/>
-      <w:r>
-        <w:rPr>
-          <w:rFonts w:ascii="宋体" w:eastAsia="宋体" w:hAnsi="宋体"/>
-          <w:sz w:val="18"/>
-          <w:szCs w:val="18"/>
-        </w:rPr>
-        <w:t>云数据</w:t>
-      </w:r>
-      <w:proofErr w:type="gramEnd"/>
-      <w:r>
-        <w:rPr>
-          <w:rFonts w:ascii="宋体" w:eastAsia="宋体" w:hAnsi="宋体"/>
-          <w:sz w:val="18"/>
-          <w:szCs w:val="18"/>
-        </w:rPr>
-        <w:t>完整、边缘清晰、</w:t>
-      </w:r>
-      <w:proofErr w:type="gramStart"/>
-      <w:r>
-        <w:rPr>
-          <w:rFonts w:ascii="宋体" w:eastAsia="宋体" w:hAnsi="宋体"/>
-          <w:sz w:val="18"/>
-          <w:szCs w:val="18"/>
-        </w:rPr>
-        <w:t>噪点尽量</w:t>
-      </w:r>
-      <w:proofErr w:type="gramEnd"/>
-      <w:r>
-        <w:rPr>
-          <w:rFonts w:ascii="宋体" w:eastAsia="宋体" w:hAnsi="宋体"/>
-          <w:sz w:val="18"/>
-          <w:szCs w:val="18"/>
-        </w:rPr>
-        <w:t>少</w:t>
+        <w:t>3D相机工作距离，调节参数使得采集点云数据完整、边缘清晰、噪点尽量少</w:t>
       </w:r>
       <w:r>
         <w:rPr>
@@ -2871,7 +2676,7 @@
     </w:p>
     <w:p>
       <w:pPr>
-        <w:jc w:val="center"/>
+        <w:ind w:firstLineChars="1000" w:firstLine="1800"/>
         <w:rPr>
           <w:rFonts w:ascii="宋体" w:eastAsia="宋体" w:hAnsi="宋体"/>
           <w:sz w:val="18"/>
@@ -2916,15 +2721,39 @@
           <w:sz w:val="18"/>
           <w:szCs w:val="18"/>
         </w:rPr>
-        <w:t xml:space="preserve">           </w:t>
-      </w:r>
-      <w:r>
-        <w:rPr>
-          <w:rFonts w:ascii="宋体" w:eastAsia="宋体" w:hAnsi="宋体" w:hint="eastAsia"/>
-          <w:sz w:val="18"/>
-          <w:szCs w:val="18"/>
-        </w:rPr>
-        <w:t>图2.模型坐标系</w:t>
+        <w:t xml:space="preserve">        </w:t>
+      </w:r>
+      <w:r>
+        <w:rPr>
+          <w:rFonts w:ascii="宋体" w:eastAsia="宋体" w:hAnsi="宋体" w:hint="eastAsia"/>
+          <w:sz w:val="18"/>
+          <w:szCs w:val="18"/>
+        </w:rPr>
+        <w:t>图2.</w:t>
+      </w:r>
+      <w:r>
+        <w:rPr>
+          <w:rFonts w:ascii="宋体" w:eastAsia="宋体" w:hAnsi="宋体"/>
+          <w:sz w:val="18"/>
+          <w:szCs w:val="18"/>
+        </w:rPr>
+        <w:t>3</w:t>
+      </w:r>
+      <w:r>
+        <w:rPr>
+          <w:rFonts w:ascii="宋体" w:eastAsia="宋体" w:hAnsi="宋体" w:hint="eastAsia"/>
+          <w:sz w:val="18"/>
+          <w:szCs w:val="18"/>
+        </w:rPr>
+        <w:t>D</w:t>
+      </w:r>
+      <w:r>
+        <w:rPr>
+          <w:rFonts w:ascii="宋体" w:eastAsia="宋体" w:hAnsi="宋体" w:hint="eastAsia"/>
+          <w:sz w:val="18"/>
+          <w:szCs w:val="18"/>
+        </w:rPr>
+        <w:t>模型坐标系</w:t>
       </w:r>
     </w:p>
     <w:p>
@@ -3014,18 +2843,8 @@
           <w:sz w:val="18"/>
           <w:szCs w:val="18"/>
         </w:rPr>
-        <w:t>3D模型中</w:t>
-      </w:r>
-      <w:proofErr w:type="gramStart"/>
-      <w:r>
-        <w:rPr>
-          <w:rFonts w:ascii="宋体" w:eastAsia="宋体" w:hAnsi="宋体"/>
-          <w:sz w:val="18"/>
-          <w:szCs w:val="18"/>
-        </w:rPr>
-        <w:t>所有点</w:t>
-      </w:r>
-      <w:proofErr w:type="gramEnd"/>
+        <w:t>3D模型中所有点</w:t>
+      </w:r>
       <w:r>
         <w:rPr>
           <w:rFonts w:ascii="宋体" w:eastAsia="宋体" w:hAnsi="宋体" w:hint="eastAsia"/>
@@ -3056,16 +2875,7 @@
           <w:sz w:val="18"/>
           <w:szCs w:val="18"/>
         </w:rPr>
-        <w:t>输出PLY格式模型文件"</w:t>
-      </w:r>
-      <w:proofErr w:type="spellStart"/>
-      <w:r>
-        <w:rPr>
-          <w:rFonts w:ascii="宋体" w:eastAsia="宋体" w:hAnsi="宋体"/>
-          <w:sz w:val="18"/>
-          <w:szCs w:val="18"/>
-        </w:rPr>
-        <w:t>model_</w:t>
+        <w:t>输出PLY格式模型文件"model_</w:t>
       </w:r>
       <w:r>
         <w:rPr>
@@ -3081,16 +2891,7 @@
           <w:sz w:val="18"/>
           <w:szCs w:val="18"/>
         </w:rPr>
-        <w:t>.ply</w:t>
-      </w:r>
-      <w:proofErr w:type="spellEnd"/>
-      <w:r>
-        <w:rPr>
-          <w:rFonts w:ascii="宋体" w:eastAsia="宋体" w:hAnsi="宋体"/>
-          <w:sz w:val="18"/>
-          <w:szCs w:val="18"/>
-        </w:rPr>
-        <w:t>"</w:t>
+        <w:t>.ply"</w:t>
       </w:r>
       <w:r>
         <w:rPr>
@@ -3163,16 +2964,7 @@
           <w:sz w:val="18"/>
           <w:szCs w:val="18"/>
         </w:rPr>
-        <w:t xml:space="preserve"> "</w:t>
-      </w:r>
-      <w:proofErr w:type="spellStart"/>
-      <w:r>
-        <w:rPr>
-          <w:rFonts w:ascii="宋体" w:eastAsia="宋体" w:hAnsi="宋体"/>
-          <w:sz w:val="18"/>
-          <w:szCs w:val="18"/>
-        </w:rPr>
-        <w:t>model_</w:t>
+        <w:t xml:space="preserve"> "model_</w:t>
       </w:r>
       <w:r>
         <w:rPr>
@@ -3204,16 +2996,7 @@
           <w:sz w:val="18"/>
           <w:szCs w:val="18"/>
         </w:rPr>
-        <w:t>.ply</w:t>
-      </w:r>
-      <w:proofErr w:type="spellEnd"/>
-      <w:r>
-        <w:rPr>
-          <w:rFonts w:ascii="宋体" w:eastAsia="宋体" w:hAnsi="宋体"/>
-          <w:sz w:val="18"/>
-          <w:szCs w:val="18"/>
-        </w:rPr>
-        <w:t>"</w:t>
+        <w:t>.ply"</w:t>
       </w:r>
       <w:r>
         <w:rPr>
@@ -3238,23 +3021,7 @@
           <w:sz w:val="18"/>
           <w:szCs w:val="18"/>
         </w:rPr>
-        <w:t>注：</w:t>
-      </w:r>
-      <w:r>
-        <w:rPr>
-          <w:rFonts w:ascii="宋体" w:eastAsia="宋体" w:hAnsi="宋体" w:hint="eastAsia"/>
-          <w:sz w:val="18"/>
-          <w:szCs w:val="18"/>
-        </w:rPr>
-        <w:t xml:space="preserve"> </w:t>
-      </w:r>
-      <w:r>
-        <w:rPr>
-          <w:rFonts w:ascii="宋体" w:eastAsia="宋体" w:hAnsi="宋体" w:hint="eastAsia"/>
-          <w:sz w:val="18"/>
-          <w:szCs w:val="18"/>
-        </w:rPr>
-        <w:t>1</w:t>
+        <w:t>注：1</w:t>
       </w:r>
       <w:r>
         <w:rPr>
@@ -3283,20 +3050,13 @@
     </w:p>
     <w:p>
       <w:pPr>
-        <w:rPr>
-          <w:rFonts w:ascii="宋体" w:eastAsia="宋体" w:hAnsi="宋体"/>
-          <w:sz w:val="18"/>
-          <w:szCs w:val="18"/>
-        </w:rPr>
-      </w:pPr>
-      <w:r>
-        <w:rPr>
-          <w:rFonts w:ascii="宋体" w:eastAsia="宋体" w:hAnsi="宋体"/>
-          <w:sz w:val="18"/>
-          <w:szCs w:val="18"/>
-        </w:rPr>
-        <w:tab/>
-      </w:r>
+        <w:ind w:firstLineChars="200" w:firstLine="360"/>
+        <w:rPr>
+          <w:rFonts w:ascii="宋体" w:eastAsia="宋体" w:hAnsi="宋体"/>
+          <w:sz w:val="18"/>
+          <w:szCs w:val="18"/>
+        </w:rPr>
+      </w:pPr>
       <w:r>
         <w:rPr>
           <w:rFonts w:ascii="宋体" w:eastAsia="宋体" w:hAnsi="宋体"/>
@@ -3315,29 +3075,19 @@
       </w:r>
       <w:r>
         <w:rPr>
-          <w:rFonts w:ascii="宋体" w:eastAsia="宋体" w:hAnsi="宋体"/>
-          <w:sz w:val="18"/>
-          <w:szCs w:val="18"/>
-        </w:rPr>
-        <w:t>保存文件时如果有格式转换，需要保证模型点间距与采集的</w:t>
-      </w:r>
-      <w:proofErr w:type="gramStart"/>
-      <w:r>
-        <w:rPr>
-          <w:rFonts w:ascii="宋体" w:eastAsia="宋体" w:hAnsi="宋体"/>
-          <w:sz w:val="18"/>
-          <w:szCs w:val="18"/>
-        </w:rPr>
-        <w:t>原始点</w:t>
-      </w:r>
-      <w:proofErr w:type="gramEnd"/>
-      <w:r>
-        <w:rPr>
-          <w:rFonts w:ascii="宋体" w:eastAsia="宋体" w:hAnsi="宋体"/>
-          <w:sz w:val="18"/>
-          <w:szCs w:val="18"/>
-        </w:rPr>
-        <w:t>云点间距一致</w:t>
+          <w:rFonts w:ascii="宋体" w:eastAsia="宋体" w:hAnsi="宋体" w:hint="eastAsia"/>
+          <w:sz w:val="18"/>
+          <w:szCs w:val="18"/>
+        </w:rPr>
+        <w:t xml:space="preserve"> 3D相机建模方式</w:t>
+      </w:r>
+      <w:r>
+        <w:rPr>
+          <w:rFonts w:ascii="宋体" w:eastAsia="宋体" w:hAnsi="宋体"/>
+          <w:sz w:val="18"/>
+          <w:szCs w:val="18"/>
+        </w:rPr>
+        <w:t>保存文件时如果有格式转换，需要保证模型点间距与采集的原始点云点间距一致</w:t>
       </w:r>
       <w:r>
         <w:rPr>
@@ -3351,7 +3101,7 @@
     <w:p>
       <w:pPr>
         <w:spacing w:afterLines="50" w:after="156"/>
-        <w:ind w:firstLine="420"/>
+        <w:ind w:firstLineChars="200" w:firstLine="360"/>
         <w:rPr>
           <w:rFonts w:ascii="宋体" w:eastAsia="宋体" w:hAnsi="宋体"/>
           <w:sz w:val="18"/>
@@ -3602,7 +3352,6 @@
         </w:rPr>
         <w:t xml:space="preserve"> </w:t>
       </w:r>
-      <w:proofErr w:type="spellStart"/>
       <w:r>
         <w:rPr>
           <w:rFonts w:ascii="新宋体" w:eastAsia="新宋体" w:cs="新宋体" w:hint="eastAsia"/>
@@ -3625,7 +3374,6 @@
         </w:rPr>
         <w:t>in_picking.json</w:t>
       </w:r>
-      <w:proofErr w:type="spellEnd"/>
     </w:p>
     <w:p>
       <w:pPr>
@@ -3636,7 +3384,7 @@
         <w:jc w:val="left"/>
         <w:rPr>
           <w:rFonts w:ascii="新宋体" w:eastAsia="新宋体" w:cs="新宋体"/>
-          <w:color w:val="000000"/>
+          <w:color w:val="008000"/>
           <w:kern w:val="0"/>
           <w:sz w:val="19"/>
           <w:szCs w:val="19"/>
@@ -3662,27 +3410,15 @@
         </w:rPr>
         <w:t>*</w:t>
       </w:r>
-      <w:proofErr w:type="spellStart"/>
-      <w:r>
-        <w:rPr>
-          <w:rFonts w:ascii="新宋体" w:eastAsia="新宋体" w:cs="新宋体"/>
-          <w:color w:val="008000"/>
-          <w:kern w:val="0"/>
-          <w:sz w:val="19"/>
-          <w:szCs w:val="19"/>
-        </w:rPr>
-        <w:t>Porject</w:t>
-      </w:r>
-      <w:proofErr w:type="spellEnd"/>
-      <w:r>
-        <w:rPr>
-          <w:rFonts w:ascii="新宋体" w:eastAsia="新宋体" w:cs="新宋体"/>
-          <w:color w:val="008000"/>
-          <w:kern w:val="0"/>
-          <w:sz w:val="19"/>
-          <w:szCs w:val="19"/>
-        </w:rPr>
-        <w:t xml:space="preserve"> Name: BYD</w:t>
+      <w:r>
+        <w:rPr>
+          <w:rFonts w:ascii="新宋体" w:eastAsia="新宋体" w:cs="新宋体"/>
+          <w:color w:val="008000"/>
+          <w:kern w:val="0"/>
+          <w:sz w:val="19"/>
+          <w:szCs w:val="19"/>
+        </w:rPr>
+        <w:t>Porject Name: BYD</w:t>
       </w:r>
       <w:r>
         <w:rPr>
@@ -3693,6 +3429,72 @@
           <w:szCs w:val="19"/>
         </w:rPr>
         <w:t>*/</w:t>
+      </w:r>
+    </w:p>
+    <w:p>
+      <w:pPr>
+        <w:autoSpaceDE w:val="0"/>
+        <w:autoSpaceDN w:val="0"/>
+        <w:adjustRightInd w:val="0"/>
+        <w:ind w:firstLineChars="100" w:firstLine="190"/>
+        <w:jc w:val="left"/>
+        <w:rPr>
+          <w:rFonts w:ascii="新宋体" w:eastAsia="新宋体" w:cs="新宋体"/>
+          <w:color w:val="000000"/>
+          <w:kern w:val="0"/>
+          <w:sz w:val="19"/>
+          <w:szCs w:val="19"/>
+        </w:rPr>
+      </w:pPr>
+      <w:r>
+        <w:rPr>
+          <w:rFonts w:ascii="新宋体" w:eastAsia="新宋体" w:cs="新宋体" w:hint="eastAsia"/>
+          <w:color w:val="008000"/>
+          <w:kern w:val="0"/>
+          <w:sz w:val="19"/>
+          <w:szCs w:val="19"/>
+        </w:rPr>
+        <w:t>/</w:t>
+      </w:r>
+      <w:r>
+        <w:rPr>
+          <w:rFonts w:ascii="新宋体" w:eastAsia="新宋体" w:cs="新宋体"/>
+          <w:color w:val="008000"/>
+          <w:kern w:val="0"/>
+          <w:sz w:val="19"/>
+          <w:szCs w:val="19"/>
+        </w:rPr>
+        <w:t>/</w:t>
+      </w:r>
+      <w:r>
+        <w:rPr>
+          <w:rFonts w:ascii="新宋体" w:eastAsia="新宋体" w:cs="新宋体" w:hint="eastAsia"/>
+          <w:color w:val="008000"/>
+          <w:kern w:val="0"/>
+          <w:sz w:val="19"/>
+          <w:szCs w:val="19"/>
+        </w:rPr>
+        <w:t>Global</w:t>
+      </w:r>
+      <w:r>
+        <w:rPr>
+          <w:rFonts w:ascii="新宋体" w:eastAsia="新宋体" w:cs="新宋体"/>
+          <w:color w:val="008000"/>
+          <w:kern w:val="0"/>
+          <w:sz w:val="19"/>
+          <w:szCs w:val="19"/>
+        </w:rPr>
+        <w:t xml:space="preserve"> </w:t>
+      </w:r>
+      <w:r>
+        <w:rPr>
+          <w:rFonts w:ascii="新宋体" w:eastAsia="新宋体" w:cs="新宋体" w:hint="eastAsia"/>
+          <w:color w:val="008000"/>
+          <w:kern w:val="0"/>
+          <w:sz w:val="19"/>
+          <w:szCs w:val="19"/>
+        </w:rPr>
+        <w:t>Settings</w:t>
       </w:r>
     </w:p>
     <w:p>
@@ -3832,29 +3634,7 @@
           <w:sz w:val="19"/>
           <w:szCs w:val="19"/>
         </w:rPr>
-        <w:t>"</w:t>
-      </w:r>
-      <w:proofErr w:type="spellStart"/>
-      <w:r>
-        <w:rPr>
-          <w:rFonts w:ascii="新宋体" w:eastAsia="新宋体" w:cs="新宋体"/>
-          <w:color w:val="2E75B6"/>
-          <w:kern w:val="0"/>
-          <w:sz w:val="19"/>
-          <w:szCs w:val="19"/>
-        </w:rPr>
-        <w:t>SensorOffline</w:t>
-      </w:r>
-      <w:proofErr w:type="spellEnd"/>
-      <w:r>
-        <w:rPr>
-          <w:rFonts w:ascii="新宋体" w:eastAsia="新宋体" w:cs="新宋体"/>
-          <w:color w:val="2E75B6"/>
-          <w:kern w:val="0"/>
-          <w:sz w:val="19"/>
-          <w:szCs w:val="19"/>
-        </w:rPr>
-        <w:t>"</w:t>
+        <w:t>"SensorOffline"</w:t>
       </w:r>
       <w:r>
         <w:rPr>
@@ -4062,29 +3842,7 @@
           <w:sz w:val="19"/>
           <w:szCs w:val="19"/>
         </w:rPr>
-        <w:t>点</w:t>
-      </w:r>
-      <w:proofErr w:type="gramStart"/>
-      <w:r>
-        <w:rPr>
-          <w:rFonts w:ascii="新宋体" w:eastAsia="新宋体" w:cs="新宋体" w:hint="eastAsia"/>
-          <w:color w:val="008000"/>
-          <w:kern w:val="0"/>
-          <w:sz w:val="19"/>
-          <w:szCs w:val="19"/>
-        </w:rPr>
-        <w:t>云采</w:t>
-      </w:r>
-      <w:proofErr w:type="gramEnd"/>
-      <w:r>
-        <w:rPr>
-          <w:rFonts w:ascii="新宋体" w:eastAsia="新宋体" w:cs="新宋体" w:hint="eastAsia"/>
-          <w:color w:val="008000"/>
-          <w:kern w:val="0"/>
-          <w:sz w:val="19"/>
-          <w:szCs w:val="19"/>
-        </w:rPr>
-        <w:t>样距离</w:t>
+        <w:t>点云采样距离</w:t>
       </w:r>
     </w:p>
     <w:p>
@@ -4122,29 +3880,7 @@
           <w:sz w:val="19"/>
           <w:szCs w:val="19"/>
         </w:rPr>
-        <w:t>"</w:t>
-      </w:r>
-      <w:proofErr w:type="spellStart"/>
-      <w:r>
-        <w:rPr>
-          <w:rFonts w:ascii="新宋体" w:eastAsia="新宋体" w:cs="新宋体"/>
-          <w:color w:val="2E75B6"/>
-          <w:kern w:val="0"/>
-          <w:sz w:val="19"/>
-          <w:szCs w:val="19"/>
-        </w:rPr>
-        <w:t>InstanceSeg</w:t>
-      </w:r>
-      <w:proofErr w:type="spellEnd"/>
-      <w:r>
-        <w:rPr>
-          <w:rFonts w:ascii="新宋体" w:eastAsia="新宋体" w:cs="新宋体"/>
-          <w:color w:val="2E75B6"/>
-          <w:kern w:val="0"/>
-          <w:sz w:val="19"/>
-          <w:szCs w:val="19"/>
-        </w:rPr>
-        <w:t>"</w:t>
+        <w:t>"InstanceSeg"</w:t>
       </w:r>
       <w:r>
         <w:rPr>
@@ -4242,29 +3978,7 @@
           <w:sz w:val="19"/>
           <w:szCs w:val="19"/>
         </w:rPr>
-        <w:t>"</w:t>
-      </w:r>
-      <w:proofErr w:type="spellStart"/>
-      <w:r>
-        <w:rPr>
-          <w:rFonts w:ascii="新宋体" w:eastAsia="新宋体" w:cs="新宋体"/>
-          <w:color w:val="2E75B6"/>
-          <w:kern w:val="0"/>
-          <w:sz w:val="19"/>
-          <w:szCs w:val="19"/>
-        </w:rPr>
-        <w:t>InstanceBoundary</w:t>
-      </w:r>
-      <w:proofErr w:type="spellEnd"/>
-      <w:r>
-        <w:rPr>
-          <w:rFonts w:ascii="新宋体" w:eastAsia="新宋体" w:cs="新宋体"/>
-          <w:color w:val="2E75B6"/>
-          <w:kern w:val="0"/>
-          <w:sz w:val="19"/>
-          <w:szCs w:val="19"/>
-        </w:rPr>
-        <w:t>"</w:t>
+        <w:t>"InstanceBoundary"</w:t>
       </w:r>
       <w:r>
         <w:rPr>
@@ -4618,29 +4332,7 @@
           <w:sz w:val="19"/>
           <w:szCs w:val="19"/>
         </w:rPr>
-        <w:t>"</w:t>
-      </w:r>
-      <w:proofErr w:type="spellStart"/>
-      <w:r>
-        <w:rPr>
-          <w:rFonts w:ascii="新宋体" w:eastAsia="新宋体" w:cs="新宋体"/>
-          <w:color w:val="2E75B6"/>
-          <w:kern w:val="0"/>
-          <w:sz w:val="19"/>
-          <w:szCs w:val="19"/>
-        </w:rPr>
-        <w:t>ObjectModelPath</w:t>
-      </w:r>
-      <w:proofErr w:type="spellEnd"/>
-      <w:r>
-        <w:rPr>
-          <w:rFonts w:ascii="新宋体" w:eastAsia="新宋体" w:cs="新宋体"/>
-          <w:color w:val="2E75B6"/>
-          <w:kern w:val="0"/>
-          <w:sz w:val="19"/>
-          <w:szCs w:val="19"/>
-        </w:rPr>
-        <w:t>"</w:t>
+        <w:t>"ObjectModelPath"</w:t>
       </w:r>
       <w:r>
         <w:rPr>
@@ -4738,29 +4430,7 @@
           <w:sz w:val="19"/>
           <w:szCs w:val="19"/>
         </w:rPr>
-        <w:t>"</w:t>
-      </w:r>
-      <w:proofErr w:type="spellStart"/>
-      <w:r>
-        <w:rPr>
-          <w:rFonts w:ascii="新宋体" w:eastAsia="新宋体" w:cs="新宋体"/>
-          <w:color w:val="2E75B6"/>
-          <w:kern w:val="0"/>
-          <w:sz w:val="19"/>
-          <w:szCs w:val="19"/>
-        </w:rPr>
-        <w:t>PointCloudPath</w:t>
-      </w:r>
-      <w:proofErr w:type="spellEnd"/>
-      <w:r>
-        <w:rPr>
-          <w:rFonts w:ascii="新宋体" w:eastAsia="新宋体" w:cs="新宋体"/>
-          <w:color w:val="2E75B6"/>
-          <w:kern w:val="0"/>
-          <w:sz w:val="19"/>
-          <w:szCs w:val="19"/>
-        </w:rPr>
-        <w:t>"</w:t>
+        <w:t>"PointCloudPath"</w:t>
       </w:r>
       <w:r>
         <w:rPr>
@@ -4780,29 +4450,7 @@
           <w:sz w:val="19"/>
           <w:szCs w:val="19"/>
         </w:rPr>
-        <w:t>"</w:t>
-      </w:r>
-      <w:proofErr w:type="spellStart"/>
-      <w:r>
-        <w:rPr>
-          <w:rFonts w:ascii="新宋体" w:eastAsia="新宋体" w:cs="新宋体"/>
-          <w:color w:val="A31515"/>
-          <w:kern w:val="0"/>
-          <w:sz w:val="19"/>
-          <w:szCs w:val="19"/>
-        </w:rPr>
-        <w:t>PointCloud</w:t>
-      </w:r>
-      <w:proofErr w:type="spellEnd"/>
-      <w:r>
-        <w:rPr>
-          <w:rFonts w:ascii="新宋体" w:eastAsia="新宋体" w:cs="新宋体"/>
-          <w:color w:val="A31515"/>
-          <w:kern w:val="0"/>
-          <w:sz w:val="19"/>
-          <w:szCs w:val="19"/>
-        </w:rPr>
-        <w:t>//test_1.ply"</w:t>
+        <w:t>"PointCloud//test_1.ply"</w:t>
       </w:r>
       <w:r>
         <w:rPr>

</xml_diff>

<commit_message>
1.modify pose_estimation and json file
</commit_message>
<xml_diff>
--- a/x64/Release/Doc/Vision_SolutionGuide.docx
+++ b/x64/Release/Doc/Vision_SolutionGuide.docx
@@ -84,11 +84,11 @@
       </w:r>
       <w:r>
         <w:rPr>
-          <w:rFonts w:ascii="宋体" w:eastAsia="宋体" w:hAnsi="宋体" w:hint="eastAsia"/>
-          <w:sz w:val="18"/>
-          <w:szCs w:val="18"/>
-        </w:rPr>
-        <w:t>头文件</w:t>
+          <w:rFonts w:hint="eastAsia"/>
+          <w:sz w:val="18"/>
+          <w:szCs w:val="18"/>
+        </w:rPr>
+        <w:t>包含目录和头文件</w:t>
       </w:r>
     </w:p>
     <w:p>
@@ -104,7 +104,23 @@
           <w:sz w:val="18"/>
           <w:szCs w:val="18"/>
         </w:rPr>
-        <w:t>#include "../vision</w:t>
+        <w:t xml:space="preserve">#include </w:t>
+      </w:r>
+      <w:proofErr w:type="gramStart"/>
+      <w:r>
+        <w:rPr>
+          <w:sz w:val="18"/>
+          <w:szCs w:val="18"/>
+        </w:rPr>
+        <w:t>"..</w:t>
+      </w:r>
+      <w:proofErr w:type="gramEnd"/>
+      <w:r>
+        <w:rPr>
+          <w:sz w:val="18"/>
+          <w:szCs w:val="18"/>
+        </w:rPr>
+        <w:t>/vision</w:t>
       </w:r>
       <w:r>
         <w:rPr>
@@ -136,19 +152,36 @@
         </w:rPr>
         <w:t>include/</w:t>
       </w:r>
-      <w:r>
-        <w:rPr>
-          <w:sz w:val="18"/>
-          <w:szCs w:val="18"/>
-        </w:rPr>
-        <w:t>bin_picking</w:t>
-      </w:r>
-      <w:r>
-        <w:rPr>
-          <w:sz w:val="18"/>
-          <w:szCs w:val="18"/>
-        </w:rPr>
-        <w:t>.h"</w:t>
+      <w:proofErr w:type="spellStart"/>
+      <w:r>
+        <w:rPr>
+          <w:rFonts w:hint="eastAsia"/>
+          <w:sz w:val="18"/>
+          <w:szCs w:val="18"/>
+        </w:rPr>
+        <w:t>grasp</w:t>
+      </w:r>
+      <w:r>
+        <w:rPr>
+          <w:sz w:val="18"/>
+          <w:szCs w:val="18"/>
+        </w:rPr>
+        <w:t>_pose</w:t>
+      </w:r>
+      <w:r>
+        <w:rPr>
+          <w:sz w:val="18"/>
+          <w:szCs w:val="18"/>
+        </w:rPr>
+        <w:t>.h</w:t>
+      </w:r>
+      <w:proofErr w:type="spellEnd"/>
+      <w:r>
+        <w:rPr>
+          <w:sz w:val="18"/>
+          <w:szCs w:val="18"/>
+        </w:rPr>
+        <w:t>"</w:t>
       </w:r>
     </w:p>
     <w:p>
@@ -174,6 +207,14 @@
           <w:sz w:val="18"/>
           <w:szCs w:val="18"/>
         </w:rPr>
+        <w:t>库目录和</w:t>
+      </w:r>
+      <w:r>
+        <w:rPr>
+          <w:rFonts w:ascii="宋体" w:eastAsia="宋体" w:hAnsi="宋体" w:hint="eastAsia"/>
+          <w:sz w:val="18"/>
+          <w:szCs w:val="18"/>
+        </w:rPr>
         <w:t>lib文件</w:t>
       </w:r>
     </w:p>
@@ -234,7 +275,21 @@
           <w:sz w:val="18"/>
           <w:szCs w:val="18"/>
         </w:rPr>
-        <w:t>bin_picking</w:t>
+        <w:t>grasp</w:t>
+      </w:r>
+      <w:r>
+        <w:rPr>
+          <w:sz w:val="18"/>
+          <w:szCs w:val="18"/>
+        </w:rPr>
+        <w:t>_p</w:t>
+      </w:r>
+      <w:r>
+        <w:rPr>
+          <w:sz w:val="18"/>
+          <w:szCs w:val="18"/>
+        </w:rPr>
+        <w:t>ose</w:t>
       </w:r>
       <w:r>
         <w:rPr>
@@ -283,7 +338,7 @@
           <w:sz w:val="18"/>
           <w:szCs w:val="18"/>
         </w:rPr>
-        <w:t>目录下</w:t>
+        <w:t>目录</w:t>
       </w:r>
       <w:r>
         <w:rPr>
@@ -363,7 +418,29 @@
           <w:sz w:val="18"/>
           <w:szCs w:val="18"/>
         </w:rPr>
-        <w:t>vision_bin_picking.dll</w:t>
+        <w:t>vision_</w:t>
+      </w:r>
+      <w:r>
+        <w:rPr>
+          <w:rFonts w:hint="eastAsia"/>
+          <w:sz w:val="18"/>
+          <w:szCs w:val="18"/>
+        </w:rPr>
+        <w:t>grasp</w:t>
+      </w:r>
+      <w:r>
+        <w:rPr>
+          <w:sz w:val="18"/>
+          <w:szCs w:val="18"/>
+        </w:rPr>
+        <w:t>_pose.</w:t>
+      </w:r>
+      <w:r>
+        <w:rPr>
+          <w:sz w:val="18"/>
+          <w:szCs w:val="18"/>
+        </w:rPr>
+        <w:t>dll</w:t>
       </w:r>
     </w:p>
     <w:p>
@@ -640,8 +717,18 @@
           <w:sz w:val="18"/>
           <w:szCs w:val="18"/>
         </w:rPr>
-        <w:t xml:space="preserve"> ，Glog</w:t>
-      </w:r>
+        <w:t xml:space="preserve"> ，</w:t>
+      </w:r>
+      <w:proofErr w:type="spellStart"/>
+      <w:r>
+        <w:rPr>
+          <w:rFonts w:ascii="宋体" w:eastAsia="宋体" w:hAnsi="宋体" w:hint="eastAsia"/>
+          <w:sz w:val="18"/>
+          <w:szCs w:val="18"/>
+        </w:rPr>
+        <w:t>Glog</w:t>
+      </w:r>
+      <w:proofErr w:type="spellEnd"/>
       <w:r>
         <w:rPr>
           <w:rFonts w:ascii="宋体" w:eastAsia="宋体" w:hAnsi="宋体"/>
@@ -806,7 +893,23 @@
           <w:sz w:val="18"/>
           <w:szCs w:val="18"/>
         </w:rPr>
-        <w:t>、 Visual Studio项目-&gt;属性-</w:t>
+        <w:t>、</w:t>
+      </w:r>
+      <w:r>
+        <w:rPr>
+          <w:rFonts w:ascii="宋体" w:eastAsia="宋体" w:hAnsi="宋体" w:hint="eastAsia"/>
+          <w:sz w:val="18"/>
+          <w:szCs w:val="18"/>
+        </w:rPr>
+        <w:t>调试设置：</w:t>
+      </w:r>
+      <w:r>
+        <w:rPr>
+          <w:rFonts w:ascii="宋体" w:eastAsia="宋体" w:hAnsi="宋体" w:hint="eastAsia"/>
+          <w:sz w:val="18"/>
+          <w:szCs w:val="18"/>
+        </w:rPr>
+        <w:t>项目-&gt;属性-</w:t>
       </w:r>
       <w:r>
         <w:rPr>
@@ -842,14 +945,6 @@
       </w:r>
       <w:r>
         <w:rPr>
-          <w:rFonts w:ascii="宋体" w:eastAsia="宋体" w:hAnsi="宋体" w:hint="eastAsia"/>
-          <w:sz w:val="18"/>
-          <w:szCs w:val="18"/>
-        </w:rPr>
-        <w:t>:</w:t>
-      </w:r>
-      <w:r>
-        <w:rPr>
           <w:rFonts w:ascii="宋体" w:eastAsia="宋体" w:hAnsi="宋体"/>
           <w:sz w:val="18"/>
           <w:szCs w:val="18"/>
@@ -858,11 +953,37 @@
       </w:r>
       <w:r>
         <w:rPr>
-          <w:rFonts w:ascii="宋体" w:eastAsia="宋体" w:hAnsi="宋体"/>
-          <w:sz w:val="18"/>
-          <w:szCs w:val="18"/>
-        </w:rPr>
-        <w:t>$(SolutionDir)$(Platform)\$(Configuration)\</w:t>
+          <w:rFonts w:ascii="宋体" w:eastAsia="宋体" w:hAnsi="宋体" w:hint="eastAsia"/>
+          <w:sz w:val="18"/>
+          <w:szCs w:val="18"/>
+        </w:rPr>
+        <w:t>-&gt;</w:t>
+      </w:r>
+      <w:r>
+        <w:rPr>
+          <w:rFonts w:ascii="宋体" w:eastAsia="宋体" w:hAnsi="宋体"/>
+          <w:sz w:val="18"/>
+          <w:szCs w:val="18"/>
+        </w:rPr>
+        <w:t>$(</w:t>
+      </w:r>
+      <w:proofErr w:type="spellStart"/>
+      <w:r>
+        <w:rPr>
+          <w:rFonts w:ascii="宋体" w:eastAsia="宋体" w:hAnsi="宋体"/>
+          <w:sz w:val="18"/>
+          <w:szCs w:val="18"/>
+        </w:rPr>
+        <w:t>SolutionDir</w:t>
+      </w:r>
+      <w:proofErr w:type="spellEnd"/>
+      <w:r>
+        <w:rPr>
+          <w:rFonts w:ascii="宋体" w:eastAsia="宋体" w:hAnsi="宋体"/>
+          <w:sz w:val="18"/>
+          <w:szCs w:val="18"/>
+        </w:rPr>
+        <w:t>)$(Platform)\$(Configuration)\</w:t>
       </w:r>
       <w:r>
         <w:rPr>
@@ -972,7 +1093,27 @@
           <w:sz w:val="18"/>
           <w:szCs w:val="18"/>
         </w:rPr>
-        <w:t>项目名称和抓取目标编号</w:t>
+        <w:t>项目名称和抓取目标</w:t>
+      </w:r>
+      <w:r>
+        <w:rPr>
+          <w:rFonts w:ascii="宋体" w:eastAsia="宋体" w:hAnsi="宋体" w:cs="新宋体" w:hint="eastAsia"/>
+          <w:color w:val="000000"/>
+          <w:kern w:val="0"/>
+          <w:sz w:val="18"/>
+          <w:szCs w:val="18"/>
+        </w:rPr>
+        <w:t>类别</w:t>
+      </w:r>
+      <w:r>
+        <w:rPr>
+          <w:rFonts w:ascii="宋体" w:eastAsia="宋体" w:hAnsi="宋体" w:cs="新宋体" w:hint="eastAsia"/>
+          <w:color w:val="000000"/>
+          <w:kern w:val="0"/>
+          <w:sz w:val="18"/>
+          <w:szCs w:val="18"/>
+        </w:rPr>
+        <w:t>编号</w:t>
       </w:r>
       <w:r>
         <w:rPr>
@@ -1018,8 +1159,9 @@
           <w:sz w:val="18"/>
           <w:szCs w:val="18"/>
         </w:rPr>
-        <w:t>以比亚迪项目为例，定义</w:t>
-      </w:r>
+        <w:t>以比亚</w:t>
+      </w:r>
+      <w:proofErr w:type="gramStart"/>
       <w:r>
         <w:rPr>
           <w:rFonts w:ascii="宋体" w:eastAsia="宋体" w:hAnsi="宋体" w:cs="新宋体" w:hint="eastAsia"/>
@@ -1028,8 +1170,30 @@
           <w:sz w:val="18"/>
           <w:szCs w:val="18"/>
         </w:rPr>
+        <w:t>迪</w:t>
+      </w:r>
+      <w:proofErr w:type="gramEnd"/>
+      <w:r>
+        <w:rPr>
+          <w:rFonts w:ascii="宋体" w:eastAsia="宋体" w:hAnsi="宋体" w:cs="新宋体" w:hint="eastAsia"/>
+          <w:color w:val="000000"/>
+          <w:kern w:val="0"/>
+          <w:sz w:val="18"/>
+          <w:szCs w:val="18"/>
+        </w:rPr>
+        <w:t>项目为例，定义</w:t>
+      </w:r>
+      <w:r>
+        <w:rPr>
+          <w:rFonts w:ascii="宋体" w:eastAsia="宋体" w:hAnsi="宋体" w:cs="新宋体" w:hint="eastAsia"/>
+          <w:color w:val="000000"/>
+          <w:kern w:val="0"/>
+          <w:sz w:val="18"/>
+          <w:szCs w:val="18"/>
+        </w:rPr>
         <w:t>项目名称“</w:t>
       </w:r>
+      <w:proofErr w:type="spellStart"/>
       <w:r>
         <w:rPr>
           <w:rFonts w:ascii="宋体" w:eastAsia="宋体" w:hAnsi="宋体" w:cs="新宋体" w:hint="eastAsia"/>
@@ -1038,7 +1202,17 @@
           <w:sz w:val="18"/>
           <w:szCs w:val="18"/>
         </w:rPr>
-        <w:t>BinPicking_</w:t>
+        <w:t>G</w:t>
+      </w:r>
+      <w:r>
+        <w:rPr>
+          <w:rFonts w:ascii="宋体" w:eastAsia="宋体" w:hAnsi="宋体" w:cs="新宋体"/>
+          <w:color w:val="000000"/>
+          <w:kern w:val="0"/>
+          <w:sz w:val="18"/>
+          <w:szCs w:val="18"/>
+        </w:rPr>
+        <w:t>rasp</w:t>
       </w:r>
       <w:r>
         <w:rPr>
@@ -1048,7 +1222,7 @@
           <w:sz w:val="18"/>
           <w:szCs w:val="18"/>
         </w:rPr>
-        <w:t>BYD”，</w:t>
+        <w:t>_</w:t>
       </w:r>
       <w:r>
         <w:rPr>
@@ -1058,6 +1232,27 @@
           <w:sz w:val="18"/>
           <w:szCs w:val="18"/>
         </w:rPr>
+        <w:t>BYD</w:t>
+      </w:r>
+      <w:proofErr w:type="spellEnd"/>
+      <w:r>
+        <w:rPr>
+          <w:rFonts w:ascii="宋体" w:eastAsia="宋体" w:hAnsi="宋体" w:cs="新宋体" w:hint="eastAsia"/>
+          <w:color w:val="000000"/>
+          <w:kern w:val="0"/>
+          <w:sz w:val="18"/>
+          <w:szCs w:val="18"/>
+        </w:rPr>
+        <w:t>”，</w:t>
+      </w:r>
+      <w:r>
+        <w:rPr>
+          <w:rFonts w:ascii="宋体" w:eastAsia="宋体" w:hAnsi="宋体" w:cs="新宋体" w:hint="eastAsia"/>
+          <w:color w:val="000000"/>
+          <w:kern w:val="0"/>
+          <w:sz w:val="18"/>
+          <w:szCs w:val="18"/>
+        </w:rPr>
         <w:t>电控壳</w:t>
       </w:r>
       <w:r>
@@ -1068,6 +1263,16 @@
           <w:sz w:val="18"/>
           <w:szCs w:val="18"/>
         </w:rPr>
+        <w:t>类别</w:t>
+      </w:r>
+      <w:r>
+        <w:rPr>
+          <w:rFonts w:ascii="宋体" w:eastAsia="宋体" w:hAnsi="宋体" w:cs="新宋体" w:hint="eastAsia"/>
+          <w:color w:val="000000"/>
+          <w:kern w:val="0"/>
+          <w:sz w:val="18"/>
+          <w:szCs w:val="18"/>
+        </w:rPr>
         <w:t>编号“</w:t>
       </w:r>
       <w:r>
@@ -1088,7 +1293,27 @@
           <w:sz w:val="18"/>
           <w:szCs w:val="18"/>
         </w:rPr>
-        <w:t>”，托盘编号“</w:t>
+        <w:t>”，托盘</w:t>
+      </w:r>
+      <w:r>
+        <w:rPr>
+          <w:rFonts w:ascii="宋体" w:eastAsia="宋体" w:hAnsi="宋体" w:cs="新宋体" w:hint="eastAsia"/>
+          <w:color w:val="000000"/>
+          <w:kern w:val="0"/>
+          <w:sz w:val="18"/>
+          <w:szCs w:val="18"/>
+        </w:rPr>
+        <w:t>类别</w:t>
+      </w:r>
+      <w:r>
+        <w:rPr>
+          <w:rFonts w:ascii="宋体" w:eastAsia="宋体" w:hAnsi="宋体" w:cs="新宋体" w:hint="eastAsia"/>
+          <w:color w:val="000000"/>
+          <w:kern w:val="0"/>
+          <w:sz w:val="18"/>
+          <w:szCs w:val="18"/>
+        </w:rPr>
+        <w:t>编号“</w:t>
       </w:r>
       <w:r>
         <w:rPr>
@@ -1118,8 +1343,9 @@
           <w:sz w:val="18"/>
           <w:szCs w:val="18"/>
         </w:rPr>
-        <w:t>复制项目模板文件夹BinPicking</w:t>
-      </w:r>
+        <w:t>复制项目模板文件夹</w:t>
+      </w:r>
+      <w:proofErr w:type="spellStart"/>
       <w:r>
         <w:rPr>
           <w:rFonts w:ascii="宋体" w:eastAsia="宋体" w:hAnsi="宋体" w:cs="新宋体" w:hint="eastAsia"/>
@@ -1128,6 +1354,27 @@
           <w:sz w:val="18"/>
           <w:szCs w:val="18"/>
         </w:rPr>
+        <w:t>Grasp</w:t>
+      </w:r>
+      <w:r>
+        <w:rPr>
+          <w:rFonts w:ascii="宋体" w:eastAsia="宋体" w:hAnsi="宋体" w:cs="新宋体"/>
+          <w:color w:val="000000"/>
+          <w:kern w:val="0"/>
+          <w:sz w:val="18"/>
+          <w:szCs w:val="18"/>
+        </w:rPr>
+        <w:t>_ABC</w:t>
+      </w:r>
+      <w:proofErr w:type="spellEnd"/>
+      <w:r>
+        <w:rPr>
+          <w:rFonts w:ascii="宋体" w:eastAsia="宋体" w:hAnsi="宋体" w:cs="新宋体" w:hint="eastAsia"/>
+          <w:color w:val="000000"/>
+          <w:kern w:val="0"/>
+          <w:sz w:val="18"/>
+          <w:szCs w:val="18"/>
+        </w:rPr>
         <w:t>，</w:t>
       </w:r>
       <w:r>
@@ -1148,7 +1395,18 @@
           <w:sz w:val="18"/>
           <w:szCs w:val="18"/>
         </w:rPr>
-        <w:t>为BinPicking_BYD</w:t>
+        <w:t>为</w:t>
+      </w:r>
+      <w:proofErr w:type="spellStart"/>
+      <w:r>
+        <w:rPr>
+          <w:rFonts w:ascii="宋体" w:eastAsia="宋体" w:hAnsi="宋体" w:cs="新宋体"/>
+          <w:color w:val="000000"/>
+          <w:kern w:val="0"/>
+          <w:sz w:val="18"/>
+          <w:szCs w:val="18"/>
+        </w:rPr>
+        <w:t>Grasp</w:t>
       </w:r>
       <w:r>
         <w:rPr>
@@ -1158,6 +1416,17 @@
           <w:sz w:val="18"/>
           <w:szCs w:val="18"/>
         </w:rPr>
+        <w:t>_BYD</w:t>
+      </w:r>
+      <w:proofErr w:type="spellEnd"/>
+      <w:r>
+        <w:rPr>
+          <w:rFonts w:ascii="宋体" w:eastAsia="宋体" w:hAnsi="宋体" w:cs="新宋体" w:hint="eastAsia"/>
+          <w:color w:val="000000"/>
+          <w:kern w:val="0"/>
+          <w:sz w:val="18"/>
+          <w:szCs w:val="18"/>
+        </w:rPr>
         <w:t>。</w:t>
       </w:r>
       <w:r>
@@ -1168,7 +1437,48 @@
           <w:sz w:val="18"/>
           <w:szCs w:val="18"/>
         </w:rPr>
-        <w:t>根据抓取目标数量复制Config_</w:t>
+        <w:t>根据抓取目标</w:t>
+      </w:r>
+      <w:r>
+        <w:rPr>
+          <w:rFonts w:ascii="宋体" w:eastAsia="宋体" w:hAnsi="宋体" w:cs="新宋体" w:hint="eastAsia"/>
+          <w:color w:val="000000"/>
+          <w:kern w:val="0"/>
+          <w:sz w:val="18"/>
+          <w:szCs w:val="18"/>
+        </w:rPr>
+        <w:t>类别</w:t>
+      </w:r>
+      <w:r>
+        <w:rPr>
+          <w:rFonts w:ascii="宋体" w:eastAsia="宋体" w:hAnsi="宋体" w:cs="新宋体" w:hint="eastAsia"/>
+          <w:color w:val="000000"/>
+          <w:kern w:val="0"/>
+          <w:sz w:val="18"/>
+          <w:szCs w:val="18"/>
+        </w:rPr>
+        <w:t>数量复制</w:t>
+      </w:r>
+      <w:proofErr w:type="spellStart"/>
+      <w:r>
+        <w:rPr>
+          <w:rFonts w:ascii="宋体" w:eastAsia="宋体" w:hAnsi="宋体" w:cs="新宋体" w:hint="eastAsia"/>
+          <w:color w:val="000000"/>
+          <w:kern w:val="0"/>
+          <w:sz w:val="18"/>
+          <w:szCs w:val="18"/>
+        </w:rPr>
+        <w:t>Object</w:t>
+      </w:r>
+      <w:r>
+        <w:rPr>
+          <w:rFonts w:ascii="宋体" w:eastAsia="宋体" w:hAnsi="宋体" w:cs="新宋体" w:hint="eastAsia"/>
+          <w:color w:val="000000"/>
+          <w:kern w:val="0"/>
+          <w:sz w:val="18"/>
+          <w:szCs w:val="18"/>
+        </w:rPr>
+        <w:t>_</w:t>
       </w:r>
       <w:r>
         <w:rPr>
@@ -1180,6 +1490,7 @@
         </w:rPr>
         <w:t>x</w:t>
       </w:r>
+      <w:proofErr w:type="spellEnd"/>
       <w:r>
         <w:rPr>
           <w:rFonts w:ascii="宋体" w:eastAsia="宋体" w:hAnsi="宋体" w:cs="新宋体" w:hint="eastAsia"/>
@@ -1188,7 +1499,27 @@
           <w:sz w:val="18"/>
           <w:szCs w:val="18"/>
         </w:rPr>
-        <w:t>文件夹，修改文件夹名中“x”为对应抓取目标编号。</w:t>
+        <w:t>文件夹，修改文件夹名中“x”为对应抓取目标</w:t>
+      </w:r>
+      <w:r>
+        <w:rPr>
+          <w:rFonts w:ascii="宋体" w:eastAsia="宋体" w:hAnsi="宋体" w:cs="新宋体" w:hint="eastAsia"/>
+          <w:color w:val="000000"/>
+          <w:kern w:val="0"/>
+          <w:sz w:val="18"/>
+          <w:szCs w:val="18"/>
+        </w:rPr>
+        <w:t>类别</w:t>
+      </w:r>
+      <w:r>
+        <w:rPr>
+          <w:rFonts w:ascii="宋体" w:eastAsia="宋体" w:hAnsi="宋体" w:cs="新宋体" w:hint="eastAsia"/>
+          <w:color w:val="000000"/>
+          <w:kern w:val="0"/>
+          <w:sz w:val="18"/>
+          <w:szCs w:val="18"/>
+        </w:rPr>
+        <w:t>编号。</w:t>
       </w:r>
     </w:p>
     <w:p>
@@ -1234,7 +1565,7 @@
           <w:sz w:val="18"/>
           <w:szCs w:val="18"/>
         </w:rPr>
-        <w:t>Picking_Project.doc</w:t>
+        <w:t>Project.doc</w:t>
       </w:r>
       <w:r>
         <w:rPr>
@@ -1426,7 +1757,7 @@
           <w:sz w:val="18"/>
           <w:szCs w:val="18"/>
         </w:rPr>
-        <w:t>“</w:t>
+        <w:t>类别</w:t>
       </w:r>
       <w:r>
         <w:rPr>
@@ -1436,7 +1767,7 @@
           <w:sz w:val="18"/>
           <w:szCs w:val="18"/>
         </w:rPr>
-        <w:t>x</w:t>
+        <w:t>“</w:t>
       </w:r>
       <w:r>
         <w:rPr>
@@ -1446,7 +1777,7 @@
           <w:sz w:val="18"/>
           <w:szCs w:val="18"/>
         </w:rPr>
-        <w:t>”</w:t>
+        <w:t>x</w:t>
       </w:r>
       <w:r>
         <w:rPr>
@@ -1456,7 +1787,7 @@
           <w:sz w:val="18"/>
           <w:szCs w:val="18"/>
         </w:rPr>
-        <w:t>算法</w:t>
+        <w:t>”</w:t>
       </w:r>
       <w:r>
         <w:rPr>
@@ -1466,7 +1797,7 @@
           <w:sz w:val="18"/>
           <w:szCs w:val="18"/>
         </w:rPr>
-        <w:t>调用</w:t>
+        <w:t>算法</w:t>
       </w:r>
       <w:r>
         <w:rPr>
@@ -1476,7 +1807,7 @@
           <w:sz w:val="18"/>
           <w:szCs w:val="18"/>
         </w:rPr>
-        <w:t>，</w:t>
+        <w:t>调用</w:t>
       </w:r>
       <w:r>
         <w:rPr>
@@ -1486,7 +1817,7 @@
           <w:sz w:val="18"/>
           <w:szCs w:val="18"/>
         </w:rPr>
-        <w:t>以</w:t>
+        <w:t>，</w:t>
       </w:r>
       <w:r>
         <w:rPr>
@@ -1496,8 +1827,30 @@
           <w:sz w:val="18"/>
           <w:szCs w:val="18"/>
         </w:rPr>
-        <w:t>比亚迪</w:t>
-      </w:r>
+        <w:t>以</w:t>
+      </w:r>
+      <w:r>
+        <w:rPr>
+          <w:rFonts w:ascii="宋体" w:eastAsia="宋体" w:hAnsi="宋体" w:cs="新宋体" w:hint="eastAsia"/>
+          <w:color w:val="000000" w:themeColor="text1"/>
+          <w:kern w:val="0"/>
+          <w:sz w:val="18"/>
+          <w:szCs w:val="18"/>
+        </w:rPr>
+        <w:t>比亚</w:t>
+      </w:r>
+      <w:proofErr w:type="gramStart"/>
+      <w:r>
+        <w:rPr>
+          <w:rFonts w:ascii="宋体" w:eastAsia="宋体" w:hAnsi="宋体" w:cs="新宋体" w:hint="eastAsia"/>
+          <w:color w:val="000000" w:themeColor="text1"/>
+          <w:kern w:val="0"/>
+          <w:sz w:val="18"/>
+          <w:szCs w:val="18"/>
+        </w:rPr>
+        <w:t>迪</w:t>
+      </w:r>
+      <w:proofErr w:type="gramEnd"/>
       <w:r>
         <w:rPr>
           <w:rFonts w:ascii="宋体" w:eastAsia="宋体" w:hAnsi="宋体" w:cs="新宋体" w:hint="eastAsia"/>
@@ -1565,6 +1918,7 @@
         <w:autoSpaceDN w:val="0"/>
         <w:adjustRightInd w:val="0"/>
         <w:spacing w:line="276" w:lineRule="auto"/>
+        <w:ind w:firstLineChars="200" w:firstLine="300"/>
         <w:jc w:val="left"/>
         <w:rPr>
           <w:rFonts w:ascii="新宋体" w:eastAsia="新宋体" w:cs="新宋体"/>
@@ -1622,7 +1976,27 @@
           <w:sz w:val="15"/>
           <w:szCs w:val="15"/>
         </w:rPr>
-        <w:t xml:space="preserve">_1 = </w:t>
+        <w:t>_</w:t>
+      </w:r>
+      <w:r>
+        <w:rPr>
+          <w:rFonts w:ascii="新宋体" w:eastAsia="新宋体" w:cs="新宋体"/>
+          <w:color w:val="000000"/>
+          <w:kern w:val="0"/>
+          <w:sz w:val="15"/>
+          <w:szCs w:val="15"/>
+        </w:rPr>
+        <w:t>1</w:t>
+      </w:r>
+      <w:r>
+        <w:rPr>
+          <w:rFonts w:ascii="新宋体" w:eastAsia="新宋体" w:cs="新宋体"/>
+          <w:color w:val="000000"/>
+          <w:kern w:val="0"/>
+          <w:sz w:val="15"/>
+          <w:szCs w:val="15"/>
+        </w:rPr>
+        <w:t xml:space="preserve"> = </w:t>
       </w:r>
       <w:r>
         <w:rPr>
@@ -1634,6 +2008,7 @@
         </w:rPr>
         <w:t xml:space="preserve">" </w:t>
       </w:r>
+      <w:proofErr w:type="spellStart"/>
       <w:r>
         <w:rPr>
           <w:rFonts w:ascii="新宋体" w:eastAsia="新宋体" w:cs="新宋体" w:hint="eastAsia"/>
@@ -1642,17 +2017,7 @@
           <w:sz w:val="15"/>
           <w:szCs w:val="15"/>
         </w:rPr>
-        <w:t>BinPicking_</w:t>
-      </w:r>
-      <w:r>
-        <w:rPr>
-          <w:rFonts w:ascii="新宋体" w:eastAsia="新宋体" w:cs="新宋体"/>
-          <w:color w:val="A31515"/>
-          <w:kern w:val="0"/>
-          <w:sz w:val="15"/>
-          <w:szCs w:val="15"/>
-        </w:rPr>
-        <w:t>BYD\</w:t>
+        <w:t>Grasp</w:t>
       </w:r>
       <w:r>
         <w:rPr>
@@ -1662,17 +2027,28 @@
           <w:sz w:val="15"/>
           <w:szCs w:val="15"/>
         </w:rPr>
+        <w:t>_</w:t>
+      </w:r>
+      <w:r>
+        <w:rPr>
+          <w:rFonts w:ascii="新宋体" w:eastAsia="新宋体" w:cs="新宋体"/>
+          <w:color w:val="A31515"/>
+          <w:kern w:val="0"/>
+          <w:sz w:val="15"/>
+          <w:szCs w:val="15"/>
+        </w:rPr>
+        <w:t>BYD</w:t>
+      </w:r>
+      <w:proofErr w:type="spellEnd"/>
+      <w:r>
+        <w:rPr>
+          <w:rFonts w:ascii="新宋体" w:eastAsia="新宋体" w:cs="新宋体"/>
+          <w:color w:val="A31515"/>
+          <w:kern w:val="0"/>
+          <w:sz w:val="15"/>
+          <w:szCs w:val="15"/>
+        </w:rPr>
         <w:t>\</w:t>
-      </w:r>
-      <w:r>
-        <w:rPr>
-          <w:rFonts w:ascii="新宋体" w:eastAsia="新宋体" w:cs="新宋体"/>
-          <w:color w:val="A31515"/>
-          <w:kern w:val="0"/>
-          <w:sz w:val="15"/>
-          <w:szCs w:val="15"/>
-        </w:rPr>
-        <w:t>Config_1\\</w:t>
       </w:r>
       <w:r>
         <w:rPr>
@@ -1682,17 +2058,7 @@
           <w:sz w:val="15"/>
           <w:szCs w:val="15"/>
         </w:rPr>
-        <w:t>bin</w:t>
-      </w:r>
-      <w:r>
-        <w:rPr>
-          <w:rFonts w:ascii="新宋体" w:eastAsia="新宋体" w:cs="新宋体"/>
-          <w:color w:val="A31515"/>
-          <w:kern w:val="0"/>
-          <w:sz w:val="15"/>
-          <w:szCs w:val="15"/>
-        </w:rPr>
-        <w:t>_</w:t>
+        <w:t>\</w:t>
       </w:r>
       <w:r>
         <w:rPr>
@@ -1702,7 +2068,7 @@
           <w:sz w:val="15"/>
           <w:szCs w:val="15"/>
         </w:rPr>
-        <w:t>picking</w:t>
+        <w:t>Object</w:t>
       </w:r>
       <w:r>
         <w:rPr>
@@ -1712,7 +2078,89 @@
           <w:sz w:val="15"/>
           <w:szCs w:val="15"/>
         </w:rPr>
-        <w:t>.json"</w:t>
+        <w:t>_1</w:t>
+      </w:r>
+      <w:r>
+        <w:rPr>
+          <w:rFonts w:ascii="新宋体" w:eastAsia="新宋体" w:cs="新宋体" w:hint="eastAsia"/>
+          <w:color w:val="A31515"/>
+          <w:kern w:val="0"/>
+          <w:sz w:val="15"/>
+          <w:szCs w:val="15"/>
+        </w:rPr>
+        <w:t>\</w:t>
+      </w:r>
+      <w:r>
+        <w:rPr>
+          <w:rFonts w:ascii="新宋体" w:eastAsia="新宋体" w:cs="新宋体"/>
+          <w:color w:val="A31515"/>
+          <w:kern w:val="0"/>
+          <w:sz w:val="15"/>
+          <w:szCs w:val="15"/>
+        </w:rPr>
+        <w:t>\Config</w:t>
+      </w:r>
+      <w:r>
+        <w:rPr>
+          <w:rFonts w:ascii="新宋体" w:eastAsia="新宋体" w:cs="新宋体"/>
+          <w:color w:val="A31515"/>
+          <w:kern w:val="0"/>
+          <w:sz w:val="15"/>
+          <w:szCs w:val="15"/>
+        </w:rPr>
+        <w:t>\\</w:t>
+      </w:r>
+      <w:proofErr w:type="spellStart"/>
+      <w:r>
+        <w:rPr>
+          <w:rFonts w:ascii="新宋体" w:eastAsia="新宋体" w:cs="新宋体"/>
+          <w:color w:val="A31515"/>
+          <w:kern w:val="0"/>
+          <w:sz w:val="15"/>
+          <w:szCs w:val="15"/>
+        </w:rPr>
+        <w:t>g</w:t>
+      </w:r>
+      <w:r>
+        <w:rPr>
+          <w:rFonts w:ascii="新宋体" w:eastAsia="新宋体" w:cs="新宋体" w:hint="eastAsia"/>
+          <w:color w:val="A31515"/>
+          <w:kern w:val="0"/>
+          <w:sz w:val="15"/>
+          <w:szCs w:val="15"/>
+        </w:rPr>
+        <w:t>rasp_</w:t>
+      </w:r>
+      <w:r>
+        <w:rPr>
+          <w:rFonts w:ascii="新宋体" w:eastAsia="新宋体" w:cs="新宋体"/>
+          <w:color w:val="A31515"/>
+          <w:kern w:val="0"/>
+          <w:sz w:val="15"/>
+          <w:szCs w:val="15"/>
+        </w:rPr>
+        <w:t>pose</w:t>
+      </w:r>
+      <w:r>
+        <w:rPr>
+          <w:rFonts w:ascii="新宋体" w:eastAsia="新宋体" w:cs="新宋体"/>
+          <w:color w:val="A31515"/>
+          <w:kern w:val="0"/>
+          <w:sz w:val="15"/>
+          <w:szCs w:val="15"/>
+        </w:rPr>
+        <w:t>.json</w:t>
+      </w:r>
+      <w:proofErr w:type="spellEnd"/>
+      <w:r>
+        <w:rPr>
+          <w:rFonts w:ascii="新宋体" w:eastAsia="新宋体" w:cs="新宋体"/>
+          <w:color w:val="A31515"/>
+          <w:kern w:val="0"/>
+          <w:sz w:val="15"/>
+          <w:szCs w:val="15"/>
+        </w:rPr>
+        <w:t>"</w:t>
       </w:r>
       <w:r>
         <w:rPr>
@@ -1742,7 +2190,17 @@
           <w:sz w:val="15"/>
           <w:szCs w:val="15"/>
         </w:rPr>
-        <w:t>定义 抓取目标1</w:t>
+        <w:t>定义 抓取目标</w:t>
+      </w:r>
+      <w:r>
+        <w:rPr>
+          <w:rFonts w:ascii="新宋体" w:eastAsia="新宋体" w:cs="新宋体" w:hint="eastAsia"/>
+          <w:color w:val="008000"/>
+          <w:kern w:val="0"/>
+          <w:sz w:val="15"/>
+          <w:szCs w:val="15"/>
+        </w:rPr>
+        <w:t>x</w:t>
       </w:r>
       <w:r>
         <w:rPr>
@@ -1762,7 +2220,201 @@
           <w:sz w:val="15"/>
           <w:szCs w:val="15"/>
         </w:rPr>
-        <w:t>配置文件路径</w:t>
+        <w:t>配置文件</w:t>
+      </w:r>
+    </w:p>
+    <w:p>
+      <w:pPr>
+        <w:autoSpaceDE w:val="0"/>
+        <w:autoSpaceDN w:val="0"/>
+        <w:adjustRightInd w:val="0"/>
+        <w:ind w:firstLineChars="200" w:firstLine="300"/>
+        <w:jc w:val="left"/>
+        <w:rPr>
+          <w:rFonts w:ascii="新宋体" w:eastAsia="新宋体" w:cs="新宋体"/>
+          <w:color w:val="000000"/>
+          <w:kern w:val="0"/>
+          <w:sz w:val="15"/>
+          <w:szCs w:val="15"/>
+        </w:rPr>
+      </w:pPr>
+      <w:r>
+        <w:rPr>
+          <w:rFonts w:ascii="新宋体" w:eastAsia="新宋体" w:cs="新宋体"/>
+          <w:color w:val="000000"/>
+          <w:kern w:val="0"/>
+          <w:sz w:val="15"/>
+          <w:szCs w:val="15"/>
+        </w:rPr>
+        <w:t>std::</w:t>
+      </w:r>
+      <w:proofErr w:type="spellStart"/>
+      <w:r>
+        <w:rPr>
+          <w:rFonts w:ascii="新宋体" w:eastAsia="新宋体" w:cs="新宋体"/>
+          <w:color w:val="2B91AF"/>
+          <w:kern w:val="0"/>
+          <w:sz w:val="15"/>
+          <w:szCs w:val="15"/>
+        </w:rPr>
+        <w:t>shared_ptr</w:t>
+      </w:r>
+      <w:proofErr w:type="spellEnd"/>
+      <w:r>
+        <w:rPr>
+          <w:rFonts w:ascii="新宋体" w:eastAsia="新宋体" w:cs="新宋体"/>
+          <w:color w:val="000000"/>
+          <w:kern w:val="0"/>
+          <w:sz w:val="15"/>
+          <w:szCs w:val="15"/>
+        </w:rPr>
+        <w:t>&lt;</w:t>
+      </w:r>
+      <w:proofErr w:type="spellStart"/>
+      <w:r>
+        <w:rPr>
+          <w:rFonts w:ascii="新宋体" w:eastAsia="新宋体" w:cs="新宋体"/>
+          <w:color w:val="000000"/>
+          <w:kern w:val="0"/>
+          <w:sz w:val="15"/>
+          <w:szCs w:val="15"/>
+        </w:rPr>
+        <w:t>val</w:t>
+      </w:r>
+      <w:proofErr w:type="spellEnd"/>
+      <w:r>
+        <w:rPr>
+          <w:rFonts w:ascii="新宋体" w:eastAsia="新宋体" w:cs="新宋体"/>
+          <w:color w:val="000000"/>
+          <w:kern w:val="0"/>
+          <w:sz w:val="15"/>
+          <w:szCs w:val="15"/>
+        </w:rPr>
+        <w:t>::</w:t>
+      </w:r>
+      <w:proofErr w:type="spellStart"/>
+      <w:r>
+        <w:rPr>
+          <w:rFonts w:ascii="新宋体" w:eastAsia="新宋体" w:cs="新宋体"/>
+          <w:color w:val="2B91AF"/>
+          <w:kern w:val="0"/>
+          <w:sz w:val="15"/>
+          <w:szCs w:val="15"/>
+        </w:rPr>
+        <w:t>GraspPose</w:t>
+      </w:r>
+      <w:proofErr w:type="spellEnd"/>
+      <w:r>
+        <w:rPr>
+          <w:rFonts w:ascii="新宋体" w:eastAsia="新宋体" w:cs="新宋体"/>
+          <w:color w:val="000000"/>
+          <w:kern w:val="0"/>
+          <w:sz w:val="15"/>
+          <w:szCs w:val="15"/>
+        </w:rPr>
+        <w:t>&gt; p_object_</w:t>
+      </w:r>
+      <w:r>
+        <w:rPr>
+          <w:rFonts w:ascii="新宋体" w:eastAsia="新宋体" w:cs="新宋体"/>
+          <w:color w:val="000000"/>
+          <w:kern w:val="0"/>
+          <w:sz w:val="15"/>
+          <w:szCs w:val="15"/>
+        </w:rPr>
+        <w:t>1</w:t>
+      </w:r>
+      <w:r>
+        <w:rPr>
+          <w:rFonts w:ascii="新宋体" w:eastAsia="新宋体" w:cs="新宋体"/>
+          <w:color w:val="000000"/>
+          <w:kern w:val="0"/>
+          <w:sz w:val="15"/>
+          <w:szCs w:val="15"/>
+        </w:rPr>
+        <w:t>_(</w:t>
+      </w:r>
+      <w:proofErr w:type="spellStart"/>
+      <w:r>
+        <w:rPr>
+          <w:rFonts w:ascii="新宋体" w:eastAsia="新宋体" w:cs="新宋体"/>
+          <w:color w:val="000000"/>
+          <w:kern w:val="0"/>
+          <w:sz w:val="15"/>
+          <w:szCs w:val="15"/>
+        </w:rPr>
+        <w:t>GetModelBasedPtr</w:t>
+      </w:r>
+      <w:proofErr w:type="spellEnd"/>
+      <w:r>
+        <w:rPr>
+          <w:rFonts w:ascii="新宋体" w:eastAsia="新宋体" w:cs="新宋体"/>
+          <w:color w:val="000000"/>
+          <w:kern w:val="0"/>
+          <w:sz w:val="15"/>
+          <w:szCs w:val="15"/>
+        </w:rPr>
+        <w:t>(config_object_</w:t>
+      </w:r>
+      <w:r>
+        <w:rPr>
+          <w:rFonts w:ascii="新宋体" w:eastAsia="新宋体" w:cs="新宋体"/>
+          <w:color w:val="000000"/>
+          <w:kern w:val="0"/>
+          <w:sz w:val="15"/>
+          <w:szCs w:val="15"/>
+        </w:rPr>
+        <w:t>1</w:t>
+      </w:r>
+      <w:r>
+        <w:rPr>
+          <w:rFonts w:ascii="新宋体" w:eastAsia="新宋体" w:cs="新宋体"/>
+          <w:color w:val="000000"/>
+          <w:kern w:val="0"/>
+          <w:sz w:val="15"/>
+          <w:szCs w:val="15"/>
+        </w:rPr>
+        <w:t>));</w:t>
+      </w:r>
+      <w:r>
+        <w:rPr>
+          <w:rFonts w:ascii="新宋体" w:eastAsia="新宋体" w:cs="新宋体" w:hint="eastAsia"/>
+          <w:color w:val="008000"/>
+          <w:kern w:val="0"/>
+          <w:sz w:val="15"/>
+          <w:szCs w:val="15"/>
+        </w:rPr>
+        <w:t>//初始化 抓取目标</w:t>
+      </w:r>
+      <w:r>
+        <w:rPr>
+          <w:rFonts w:ascii="新宋体" w:eastAsia="新宋体" w:cs="新宋体" w:hint="eastAsia"/>
+          <w:color w:val="008000"/>
+          <w:kern w:val="0"/>
+          <w:sz w:val="15"/>
+          <w:szCs w:val="15"/>
+        </w:rPr>
+        <w:t>x</w:t>
+      </w:r>
+      <w:r>
+        <w:rPr>
+          <w:rFonts w:ascii="新宋体" w:eastAsia="新宋体" w:cs="新宋体"/>
+          <w:color w:val="008000"/>
+          <w:kern w:val="0"/>
+          <w:sz w:val="15"/>
+          <w:szCs w:val="15"/>
+        </w:rPr>
+        <w:t xml:space="preserve"> </w:t>
+      </w:r>
+      <w:r>
+        <w:rPr>
+          <w:rFonts w:ascii="新宋体" w:eastAsia="新宋体" w:cs="新宋体" w:hint="eastAsia"/>
+          <w:color w:val="008000"/>
+          <w:kern w:val="0"/>
+          <w:sz w:val="15"/>
+          <w:szCs w:val="15"/>
+        </w:rPr>
+        <w:t>实例指针</w:t>
       </w:r>
     </w:p>
     <w:p>
@@ -1771,144 +2423,45 @@
         <w:autoSpaceDN w:val="0"/>
         <w:adjustRightInd w:val="0"/>
         <w:spacing w:line="276" w:lineRule="auto"/>
+        <w:ind w:firstLineChars="200" w:firstLine="300"/>
         <w:jc w:val="left"/>
         <w:rPr>
-          <w:rFonts w:ascii="新宋体" w:eastAsia="新宋体" w:cs="新宋体"/>
-          <w:color w:val="008000"/>
-          <w:kern w:val="0"/>
-          <w:sz w:val="15"/>
-          <w:szCs w:val="15"/>
-        </w:rPr>
-      </w:pPr>
-      <w:r>
-        <w:rPr>
-          <w:rFonts w:ascii="新宋体" w:eastAsia="新宋体" w:cs="新宋体"/>
-          <w:color w:val="000000"/>
-          <w:kern w:val="0"/>
-          <w:sz w:val="15"/>
-          <w:szCs w:val="15"/>
-        </w:rPr>
-        <w:t>std::</w:t>
-      </w:r>
-      <w:r>
-        <w:rPr>
-          <w:rFonts w:ascii="新宋体" w:eastAsia="新宋体" w:cs="新宋体"/>
-          <w:color w:val="2B91AF"/>
-          <w:kern w:val="0"/>
-          <w:sz w:val="15"/>
-          <w:szCs w:val="15"/>
-        </w:rPr>
-        <w:t>shared_ptr</w:t>
-      </w:r>
-      <w:r>
-        <w:rPr>
-          <w:rFonts w:ascii="新宋体" w:eastAsia="新宋体" w:cs="新宋体"/>
-          <w:color w:val="000000"/>
-          <w:kern w:val="0"/>
-          <w:sz w:val="15"/>
-          <w:szCs w:val="15"/>
-        </w:rPr>
-        <w:t>&lt;val::</w:t>
-      </w:r>
-      <w:r>
-        <w:rPr>
-          <w:rFonts w:ascii="新宋体" w:eastAsia="新宋体" w:cs="新宋体"/>
-          <w:color w:val="2B91AF"/>
-          <w:kern w:val="0"/>
-          <w:sz w:val="15"/>
-          <w:szCs w:val="15"/>
-        </w:rPr>
-        <w:t>IPoseEstimation</w:t>
-      </w:r>
-      <w:r>
-        <w:rPr>
-          <w:rFonts w:ascii="新宋体" w:eastAsia="新宋体" w:cs="新宋体"/>
-          <w:color w:val="000000"/>
-          <w:kern w:val="0"/>
-          <w:sz w:val="15"/>
-          <w:szCs w:val="15"/>
-        </w:rPr>
-        <w:t>&gt; p_</w:t>
-      </w:r>
-      <w:r>
-        <w:rPr>
           <w:rFonts w:ascii="新宋体" w:eastAsia="新宋体" w:cs="新宋体" w:hint="eastAsia"/>
-          <w:color w:val="000000"/>
-          <w:kern w:val="0"/>
-          <w:sz w:val="15"/>
-          <w:szCs w:val="15"/>
-        </w:rPr>
-        <w:t>object</w:t>
-      </w:r>
-      <w:r>
-        <w:rPr>
-          <w:rFonts w:ascii="新宋体" w:eastAsia="新宋体" w:cs="新宋体"/>
-          <w:color w:val="000000"/>
-          <w:kern w:val="0"/>
-          <w:sz w:val="15"/>
-          <w:szCs w:val="15"/>
-        </w:rPr>
-        <w:t>_1_(GetInstance(val::</w:t>
-      </w:r>
-      <w:r>
-        <w:rPr>
-          <w:rFonts w:ascii="新宋体" w:eastAsia="新宋体" w:cs="新宋体"/>
-          <w:color w:val="2B91AF"/>
-          <w:kern w:val="0"/>
-          <w:sz w:val="15"/>
-          <w:szCs w:val="15"/>
-        </w:rPr>
-        <w:t>IPoseEstimation</w:t>
-      </w:r>
-      <w:r>
-        <w:rPr>
-          <w:rFonts w:ascii="新宋体" w:eastAsia="新宋体" w:cs="新宋体"/>
-          <w:color w:val="000000"/>
-          <w:kern w:val="0"/>
-          <w:sz w:val="15"/>
-          <w:szCs w:val="15"/>
-        </w:rPr>
-        <w:t>::</w:t>
-      </w:r>
+          <w:color w:val="008000"/>
+          <w:kern w:val="0"/>
+          <w:sz w:val="15"/>
+          <w:szCs w:val="15"/>
+        </w:rPr>
+      </w:pPr>
       <w:r>
         <w:rPr>
           <w:rFonts w:ascii="新宋体" w:eastAsia="新宋体" w:cs="新宋体" w:hint="eastAsia"/>
-          <w:color w:val="2F4F4F"/>
-          <w:kern w:val="0"/>
-          <w:sz w:val="15"/>
-          <w:szCs w:val="15"/>
-        </w:rPr>
-        <w:t>BinPicking</w:t>
-      </w:r>
-      <w:r>
-        <w:rPr>
-          <w:rFonts w:ascii="新宋体" w:eastAsia="新宋体" w:cs="新宋体"/>
-          <w:color w:val="000000"/>
-          <w:kern w:val="0"/>
-          <w:sz w:val="15"/>
-          <w:szCs w:val="15"/>
-        </w:rPr>
-        <w:t>, config_</w:t>
+          <w:color w:val="008000"/>
+          <w:kern w:val="0"/>
+          <w:sz w:val="15"/>
+          <w:szCs w:val="15"/>
+        </w:rPr>
+        <w:t xml:space="preserve">…… </w:t>
+      </w:r>
+      <w:r>
+        <w:rPr>
+          <w:rFonts w:ascii="新宋体" w:eastAsia="新宋体" w:cs="新宋体"/>
+          <w:color w:val="008000"/>
+          <w:kern w:val="0"/>
+          <w:sz w:val="15"/>
+          <w:szCs w:val="15"/>
+        </w:rPr>
+        <w:t xml:space="preserve">    </w:t>
       </w:r>
       <w:r>
         <w:rPr>
           <w:rFonts w:ascii="新宋体" w:eastAsia="新宋体" w:cs="新宋体" w:hint="eastAsia"/>
-          <w:color w:val="000000"/>
-          <w:kern w:val="0"/>
-          <w:sz w:val="15"/>
-          <w:szCs w:val="15"/>
-        </w:rPr>
-        <w:t>object</w:t>
-      </w:r>
-      <w:r>
-        <w:rPr>
-          <w:rFonts w:ascii="新宋体" w:eastAsia="新宋体" w:cs="新宋体"/>
-          <w:color w:val="000000"/>
-          <w:kern w:val="0"/>
-          <w:sz w:val="15"/>
-          <w:szCs w:val="15"/>
-        </w:rPr>
-        <w:t>_1));</w:t>
+          <w:color w:val="008000"/>
+          <w:kern w:val="0"/>
+          <w:sz w:val="15"/>
+          <w:szCs w:val="15"/>
+        </w:rPr>
+        <w:t>//3D相机数据获取、机器人</w:t>
       </w:r>
       <w:r>
         <w:rPr>
@@ -1918,17 +2471,7 @@
           <w:sz w:val="15"/>
           <w:szCs w:val="15"/>
         </w:rPr>
-        <w:t>//初始化 抓取目标1</w:t>
-      </w:r>
-      <w:r>
-        <w:rPr>
-          <w:rFonts w:ascii="新宋体" w:eastAsia="新宋体" w:cs="新宋体"/>
-          <w:color w:val="008000"/>
-          <w:kern w:val="0"/>
-          <w:sz w:val="15"/>
-          <w:szCs w:val="15"/>
-        </w:rPr>
-        <w:t xml:space="preserve"> </w:t>
+        <w:t>控制</w:t>
       </w:r>
       <w:r>
         <w:rPr>
@@ -1938,7 +2481,7 @@
           <w:sz w:val="15"/>
           <w:szCs w:val="15"/>
         </w:rPr>
-        <w:t>实例指针</w:t>
+        <w:t>等代码</w:t>
       </w:r>
     </w:p>
     <w:p>
@@ -1947,15 +2490,100 @@
         <w:autoSpaceDN w:val="0"/>
         <w:adjustRightInd w:val="0"/>
         <w:spacing w:line="276" w:lineRule="auto"/>
+        <w:ind w:firstLineChars="200" w:firstLine="300"/>
         <w:jc w:val="left"/>
         <w:rPr>
           <w:rFonts w:ascii="新宋体" w:eastAsia="新宋体" w:cs="新宋体"/>
-          <w:color w:val="008000"/>
-          <w:kern w:val="0"/>
-          <w:sz w:val="15"/>
-          <w:szCs w:val="15"/>
-        </w:rPr>
-      </w:pPr>
+          <w:color w:val="000000"/>
+          <w:kern w:val="0"/>
+          <w:sz w:val="15"/>
+          <w:szCs w:val="15"/>
+        </w:rPr>
+      </w:pPr>
+      <w:r>
+        <w:rPr>
+          <w:rFonts w:ascii="新宋体" w:eastAsia="新宋体" w:cs="新宋体"/>
+          <w:color w:val="000000"/>
+          <w:kern w:val="0"/>
+          <w:sz w:val="15"/>
+          <w:szCs w:val="15"/>
+        </w:rPr>
+        <w:t>p_object_</w:t>
+      </w:r>
+      <w:r>
+        <w:rPr>
+          <w:rFonts w:ascii="新宋体" w:eastAsia="新宋体" w:cs="新宋体"/>
+          <w:color w:val="000000"/>
+          <w:kern w:val="0"/>
+          <w:sz w:val="15"/>
+          <w:szCs w:val="15"/>
+        </w:rPr>
+        <w:t>1</w:t>
+      </w:r>
+      <w:r>
+        <w:rPr>
+          <w:rFonts w:ascii="新宋体" w:eastAsia="新宋体" w:cs="新宋体"/>
+          <w:color w:val="000000"/>
+          <w:kern w:val="0"/>
+          <w:sz w:val="15"/>
+          <w:szCs w:val="15"/>
+        </w:rPr>
+        <w:t>_-&gt;</w:t>
+      </w:r>
+      <w:proofErr w:type="spellStart"/>
+      <w:r>
+        <w:rPr>
+          <w:rFonts w:ascii="新宋体" w:eastAsia="新宋体" w:cs="新宋体"/>
+          <w:color w:val="000000"/>
+          <w:kern w:val="0"/>
+          <w:sz w:val="15"/>
+          <w:szCs w:val="15"/>
+        </w:rPr>
+        <w:t>SetInputPointCloud</w:t>
+      </w:r>
+      <w:proofErr w:type="spellEnd"/>
+      <w:r>
+        <w:rPr>
+          <w:rFonts w:ascii="新宋体" w:eastAsia="新宋体" w:cs="新宋体"/>
+          <w:color w:val="000000"/>
+          <w:kern w:val="0"/>
+          <w:sz w:val="15"/>
+          <w:szCs w:val="15"/>
+        </w:rPr>
+        <w:t>(</w:t>
+      </w:r>
+      <w:proofErr w:type="spellStart"/>
+      <w:r>
+        <w:rPr>
+          <w:rFonts w:ascii="新宋体" w:eastAsia="新宋体" w:cs="新宋体"/>
+          <w:color w:val="000000"/>
+          <w:kern w:val="0"/>
+          <w:sz w:val="15"/>
+          <w:szCs w:val="15"/>
+        </w:rPr>
+        <w:t>object_points</w:t>
+      </w:r>
+      <w:proofErr w:type="spellEnd"/>
+      <w:r>
+        <w:rPr>
+          <w:rFonts w:ascii="新宋体" w:eastAsia="新宋体" w:cs="新宋体"/>
+          <w:color w:val="000000"/>
+          <w:kern w:val="0"/>
+          <w:sz w:val="15"/>
+          <w:szCs w:val="15"/>
+        </w:rPr>
+        <w:t>);</w:t>
+      </w:r>
+      <w:r>
+        <w:rPr>
+          <w:rFonts w:ascii="新宋体" w:eastAsia="新宋体" w:cs="新宋体"/>
+          <w:color w:val="008000"/>
+          <w:kern w:val="0"/>
+          <w:sz w:val="15"/>
+          <w:szCs w:val="15"/>
+        </w:rPr>
+        <w:t>//</w:t>
+      </w:r>
       <w:r>
         <w:rPr>
           <w:rFonts w:ascii="新宋体" w:eastAsia="新宋体" w:cs="新宋体" w:hint="eastAsia"/>
@@ -1964,47 +2592,7 @@
           <w:sz w:val="15"/>
           <w:szCs w:val="15"/>
         </w:rPr>
-        <w:t xml:space="preserve">…… </w:t>
-      </w:r>
-      <w:r>
-        <w:rPr>
-          <w:rFonts w:ascii="新宋体" w:eastAsia="新宋体" w:cs="新宋体"/>
-          <w:color w:val="008000"/>
-          <w:kern w:val="0"/>
-          <w:sz w:val="15"/>
-          <w:szCs w:val="15"/>
-        </w:rPr>
-        <w:t xml:space="preserve">    </w:t>
-      </w:r>
-      <w:r>
-        <w:rPr>
-          <w:rFonts w:ascii="新宋体" w:eastAsia="新宋体" w:cs="新宋体" w:hint="eastAsia"/>
-          <w:color w:val="008000"/>
-          <w:kern w:val="0"/>
-          <w:sz w:val="15"/>
-          <w:szCs w:val="15"/>
-        </w:rPr>
-        <w:t>//3D相机数据获取、机器人</w:t>
-      </w:r>
-      <w:r>
-        <w:rPr>
-          <w:rFonts w:ascii="新宋体" w:eastAsia="新宋体" w:cs="新宋体" w:hint="eastAsia"/>
-          <w:color w:val="008000"/>
-          <w:kern w:val="0"/>
-          <w:sz w:val="15"/>
-          <w:szCs w:val="15"/>
-        </w:rPr>
-        <w:t>控制</w:t>
-      </w:r>
-      <w:r>
-        <w:rPr>
-          <w:rFonts w:ascii="新宋体" w:eastAsia="新宋体" w:cs="新宋体" w:hint="eastAsia"/>
-          <w:color w:val="008000"/>
-          <w:kern w:val="0"/>
-          <w:sz w:val="15"/>
-          <w:szCs w:val="15"/>
-        </w:rPr>
-        <w:t>等代码</w:t>
+        <w:t>输入点云</w:t>
       </w:r>
     </w:p>
     <w:p>
@@ -2013,6 +2601,7 @@
         <w:autoSpaceDN w:val="0"/>
         <w:adjustRightInd w:val="0"/>
         <w:spacing w:line="276" w:lineRule="auto"/>
+        <w:ind w:firstLineChars="200" w:firstLine="300"/>
         <w:jc w:val="left"/>
         <w:rPr>
           <w:rFonts w:ascii="新宋体" w:eastAsia="新宋体" w:cs="新宋体"/>
@@ -2030,57 +2619,101 @@
           <w:sz w:val="15"/>
           <w:szCs w:val="15"/>
         </w:rPr>
-        <w:t>p_</w:t>
+        <w:t>p_object_</w:t>
+      </w:r>
+      <w:r>
+        <w:rPr>
+          <w:rFonts w:ascii="新宋体" w:eastAsia="新宋体" w:cs="新宋体"/>
+          <w:color w:val="000000"/>
+          <w:kern w:val="0"/>
+          <w:sz w:val="15"/>
+          <w:szCs w:val="15"/>
+        </w:rPr>
+        <w:t>1</w:t>
+      </w:r>
+      <w:r>
+        <w:rPr>
+          <w:rFonts w:ascii="新宋体" w:eastAsia="新宋体" w:cs="新宋体"/>
+          <w:color w:val="000000"/>
+          <w:kern w:val="0"/>
+          <w:sz w:val="15"/>
+          <w:szCs w:val="15"/>
+        </w:rPr>
+        <w:t>_-&gt;</w:t>
+      </w:r>
+      <w:proofErr w:type="spellStart"/>
+      <w:r>
+        <w:rPr>
+          <w:rFonts w:ascii="新宋体" w:eastAsia="新宋体" w:cs="新宋体"/>
+          <w:color w:val="000000"/>
+          <w:kern w:val="0"/>
+          <w:sz w:val="15"/>
+          <w:szCs w:val="15"/>
+        </w:rPr>
+        <w:t>GetGraspPose</w:t>
+      </w:r>
+      <w:proofErr w:type="spellEnd"/>
+      <w:r>
+        <w:rPr>
+          <w:rFonts w:ascii="新宋体" w:eastAsia="新宋体" w:cs="新宋体"/>
+          <w:color w:val="000000"/>
+          <w:kern w:val="0"/>
+          <w:sz w:val="15"/>
+          <w:szCs w:val="15"/>
+        </w:rPr>
+        <w:t>(&amp;</w:t>
+      </w:r>
+      <w:proofErr w:type="spellStart"/>
+      <w:r>
+        <w:rPr>
+          <w:rFonts w:ascii="新宋体" w:eastAsia="新宋体" w:cs="新宋体"/>
+          <w:color w:val="000000"/>
+          <w:kern w:val="0"/>
+          <w:sz w:val="15"/>
+          <w:szCs w:val="15"/>
+        </w:rPr>
+        <w:t>object_pose</w:t>
+      </w:r>
+      <w:proofErr w:type="spellEnd"/>
+      <w:r>
+        <w:rPr>
+          <w:rFonts w:ascii="新宋体" w:eastAsia="新宋体" w:cs="新宋体"/>
+          <w:color w:val="000000"/>
+          <w:kern w:val="0"/>
+          <w:sz w:val="15"/>
+          <w:szCs w:val="15"/>
+        </w:rPr>
+        <w:t>);</w:t>
+      </w:r>
+      <w:r>
+        <w:rPr>
+          <w:rFonts w:ascii="新宋体" w:eastAsia="新宋体" w:cs="新宋体"/>
+          <w:color w:val="000000"/>
+          <w:kern w:val="0"/>
+          <w:sz w:val="15"/>
+          <w:szCs w:val="15"/>
+        </w:rPr>
+        <w:t xml:space="preserve">       </w:t>
       </w:r>
       <w:r>
         <w:rPr>
           <w:rFonts w:ascii="新宋体" w:eastAsia="新宋体" w:cs="新宋体" w:hint="eastAsia"/>
-          <w:color w:val="000000"/>
-          <w:kern w:val="0"/>
-          <w:sz w:val="15"/>
-          <w:szCs w:val="15"/>
-        </w:rPr>
-        <w:t>object</w:t>
-      </w:r>
-      <w:r>
-        <w:rPr>
-          <w:rFonts w:ascii="新宋体" w:eastAsia="新宋体" w:cs="新宋体"/>
-          <w:color w:val="000000"/>
-          <w:kern w:val="0"/>
-          <w:sz w:val="15"/>
-          <w:szCs w:val="15"/>
-        </w:rPr>
-        <w:t>_1_</w:t>
-      </w:r>
-      <w:r>
-        <w:rPr>
-          <w:rFonts w:ascii="新宋体" w:eastAsia="新宋体" w:cs="新宋体"/>
-          <w:color w:val="008080"/>
-          <w:kern w:val="0"/>
-          <w:sz w:val="15"/>
-          <w:szCs w:val="15"/>
-        </w:rPr>
-        <w:t>-&gt;</w:t>
+          <w:color w:val="008000"/>
+          <w:kern w:val="0"/>
+          <w:sz w:val="15"/>
+          <w:szCs w:val="15"/>
+        </w:rPr>
+        <w:t>//</w:t>
       </w:r>
       <w:r>
         <w:rPr>
           <w:rFonts w:ascii="新宋体" w:eastAsia="新宋体" w:cs="新宋体" w:hint="eastAsia"/>
-          <w:color w:val="008080"/>
-          <w:kern w:val="0"/>
-          <w:sz w:val="15"/>
-          <w:szCs w:val="15"/>
-        </w:rPr>
-        <w:t>Compute</w:t>
-      </w:r>
-      <w:r>
-        <w:rPr>
-          <w:rFonts w:ascii="新宋体" w:eastAsia="新宋体" w:cs="新宋体"/>
-          <w:color w:val="000000"/>
-          <w:kern w:val="0"/>
-          <w:sz w:val="15"/>
-          <w:szCs w:val="15"/>
-        </w:rPr>
-        <w:t>(object_points, view_point, object_pose);</w:t>
+          <w:color w:val="008000"/>
+          <w:kern w:val="0"/>
+          <w:sz w:val="15"/>
+          <w:szCs w:val="15"/>
+        </w:rPr>
+        <w:t>获取</w:t>
       </w:r>
       <w:r>
         <w:rPr>
@@ -2090,7 +2723,7 @@
           <w:sz w:val="15"/>
           <w:szCs w:val="15"/>
         </w:rPr>
-        <w:t>//计算位姿（根据项目流程调用）</w:t>
+        <w:t>位姿（根据项目流程调用）</w:t>
       </w:r>
     </w:p>
     <w:p>
@@ -2159,6 +2792,7 @@
         <w:lastRenderedPageBreak/>
         <w:t>附录</w:t>
       </w:r>
+      <w:proofErr w:type="gramStart"/>
       <w:r>
         <w:rPr>
           <w:rFonts w:ascii="微软雅黑" w:eastAsia="微软雅黑" w:hAnsi="微软雅黑" w:hint="eastAsia"/>
@@ -2168,6 +2802,7 @@
         </w:rPr>
         <w:t>一</w:t>
       </w:r>
+      <w:proofErr w:type="gramEnd"/>
       <w:r>
         <w:rPr>
           <w:rFonts w:ascii="微软雅黑" w:eastAsia="微软雅黑" w:hAnsi="微软雅黑" w:hint="eastAsia"/>
@@ -2281,7 +2916,43 @@
           <w:sz w:val="18"/>
           <w:szCs w:val="18"/>
         </w:rPr>
-        <w:t>3D相机工作距离，调节参数使得采集点云数据完整、边缘清晰、噪点尽量少</w:t>
+        <w:t>3D相机工作距离，调节参数使得采集点</w:t>
+      </w:r>
+      <w:proofErr w:type="gramStart"/>
+      <w:r>
+        <w:rPr>
+          <w:rFonts w:ascii="宋体" w:eastAsia="宋体" w:hAnsi="宋体"/>
+          <w:sz w:val="18"/>
+          <w:szCs w:val="18"/>
+        </w:rPr>
+        <w:t>云数据</w:t>
+      </w:r>
+      <w:proofErr w:type="gramEnd"/>
+      <w:r>
+        <w:rPr>
+          <w:rFonts w:ascii="宋体" w:eastAsia="宋体" w:hAnsi="宋体"/>
+          <w:sz w:val="18"/>
+          <w:szCs w:val="18"/>
+        </w:rPr>
+        <w:t>完整、边缘清晰、</w:t>
+      </w:r>
+      <w:proofErr w:type="gramStart"/>
+      <w:r>
+        <w:rPr>
+          <w:rFonts w:ascii="宋体" w:eastAsia="宋体" w:hAnsi="宋体"/>
+          <w:sz w:val="18"/>
+          <w:szCs w:val="18"/>
+        </w:rPr>
+        <w:t>噪点尽量</w:t>
+      </w:r>
+      <w:proofErr w:type="gramEnd"/>
+      <w:r>
+        <w:rPr>
+          <w:rFonts w:ascii="宋体" w:eastAsia="宋体" w:hAnsi="宋体"/>
+          <w:sz w:val="18"/>
+          <w:szCs w:val="18"/>
+        </w:rPr>
+        <w:t>少</w:t>
       </w:r>
       <w:r>
         <w:rPr>
@@ -2843,8 +3514,18 @@
           <w:sz w:val="18"/>
           <w:szCs w:val="18"/>
         </w:rPr>
-        <w:t>3D模型中所有点</w:t>
-      </w:r>
+        <w:t>3D模型中</w:t>
+      </w:r>
+      <w:proofErr w:type="gramStart"/>
+      <w:r>
+        <w:rPr>
+          <w:rFonts w:ascii="宋体" w:eastAsia="宋体" w:hAnsi="宋体"/>
+          <w:sz w:val="18"/>
+          <w:szCs w:val="18"/>
+        </w:rPr>
+        <w:t>所有点</w:t>
+      </w:r>
+      <w:proofErr w:type="gramEnd"/>
       <w:r>
         <w:rPr>
           <w:rFonts w:ascii="宋体" w:eastAsia="宋体" w:hAnsi="宋体" w:hint="eastAsia"/>
@@ -2875,23 +3556,25 @@
           <w:sz w:val="18"/>
           <w:szCs w:val="18"/>
         </w:rPr>
-        <w:t>输出PLY格式模型文件"model_</w:t>
-      </w:r>
-      <w:r>
-        <w:rPr>
-          <w:rFonts w:ascii="宋体" w:eastAsia="宋体" w:hAnsi="宋体" w:hint="eastAsia"/>
-          <w:sz w:val="18"/>
-          <w:szCs w:val="18"/>
-        </w:rPr>
-        <w:t>x</w:t>
-      </w:r>
-      <w:r>
-        <w:rPr>
-          <w:rFonts w:ascii="宋体" w:eastAsia="宋体" w:hAnsi="宋体"/>
-          <w:sz w:val="18"/>
-          <w:szCs w:val="18"/>
-        </w:rPr>
-        <w:t>.ply"</w:t>
+        <w:t>输出PLY格式模型文件"</w:t>
+      </w:r>
+      <w:proofErr w:type="spellStart"/>
+      <w:r>
+        <w:rPr>
+          <w:rFonts w:ascii="宋体" w:eastAsia="宋体" w:hAnsi="宋体"/>
+          <w:sz w:val="18"/>
+          <w:szCs w:val="18"/>
+        </w:rPr>
+        <w:t>model.ply</w:t>
+      </w:r>
+      <w:proofErr w:type="spellEnd"/>
+      <w:r>
+        <w:rPr>
+          <w:rFonts w:ascii="宋体" w:eastAsia="宋体" w:hAnsi="宋体"/>
+          <w:sz w:val="18"/>
+          <w:szCs w:val="18"/>
+        </w:rPr>
+        <w:t>"</w:t>
       </w:r>
       <w:r>
         <w:rPr>
@@ -2964,23 +3647,32 @@
           <w:sz w:val="18"/>
           <w:szCs w:val="18"/>
         </w:rPr>
-        <w:t xml:space="preserve"> "model_</w:t>
-      </w:r>
-      <w:r>
-        <w:rPr>
-          <w:rFonts w:ascii="宋体" w:eastAsia="宋体" w:hAnsi="宋体" w:hint="eastAsia"/>
-          <w:sz w:val="18"/>
-          <w:szCs w:val="18"/>
-        </w:rPr>
-        <w:t>x</w:t>
-      </w:r>
-      <w:r>
-        <w:rPr>
-          <w:rFonts w:ascii="宋体" w:eastAsia="宋体" w:hAnsi="宋体"/>
-          <w:sz w:val="18"/>
-          <w:szCs w:val="18"/>
-        </w:rPr>
-        <w:t>_refine_</w:t>
+        <w:t xml:space="preserve"> "</w:t>
+      </w:r>
+      <w:proofErr w:type="spellStart"/>
+      <w:r>
+        <w:rPr>
+          <w:rFonts w:ascii="宋体" w:eastAsia="宋体" w:hAnsi="宋体"/>
+          <w:sz w:val="18"/>
+          <w:szCs w:val="18"/>
+        </w:rPr>
+        <w:t>model</w:t>
+      </w:r>
+      <w:r>
+        <w:rPr>
+          <w:rFonts w:ascii="宋体" w:eastAsia="宋体" w:hAnsi="宋体" w:hint="eastAsia"/>
+          <w:sz w:val="18"/>
+          <w:szCs w:val="18"/>
+        </w:rPr>
+        <w:t>_</w:t>
+      </w:r>
+      <w:r>
+        <w:rPr>
+          <w:rFonts w:ascii="宋体" w:eastAsia="宋体" w:hAnsi="宋体"/>
+          <w:sz w:val="18"/>
+          <w:szCs w:val="18"/>
+        </w:rPr>
+        <w:t>refine_</w:t>
       </w:r>
       <w:r>
         <w:rPr>
@@ -2996,7 +3688,16 @@
           <w:sz w:val="18"/>
           <w:szCs w:val="18"/>
         </w:rPr>
-        <w:t>.ply"</w:t>
+        <w:t>.ply</w:t>
+      </w:r>
+      <w:proofErr w:type="spellEnd"/>
+      <w:r>
+        <w:rPr>
+          <w:rFonts w:ascii="宋体" w:eastAsia="宋体" w:hAnsi="宋体"/>
+          <w:sz w:val="18"/>
+          <w:szCs w:val="18"/>
+        </w:rPr>
+        <w:t>"</w:t>
       </w:r>
       <w:r>
         <w:rPr>
@@ -3033,19 +3734,87 @@
       </w:r>
       <w:r>
         <w:rPr>
-          <w:rFonts w:ascii="宋体" w:eastAsia="宋体" w:hAnsi="宋体" w:hint="eastAsia"/>
-          <w:sz w:val="18"/>
-          <w:szCs w:val="18"/>
-        </w:rPr>
-        <w:t>x对应项目中抓取目标编号，y为单个抓取目标对应多个refine模型编号</w:t>
-      </w:r>
-      <w:r>
-        <w:rPr>
-          <w:rFonts w:ascii="宋体" w:eastAsia="宋体" w:hAnsi="宋体" w:hint="eastAsia"/>
-          <w:sz w:val="18"/>
-          <w:szCs w:val="18"/>
-        </w:rPr>
-        <w:t>；</w:t>
+          <w:rFonts w:ascii="宋体" w:eastAsia="宋体" w:hAnsi="宋体"/>
+          <w:sz w:val="18"/>
+          <w:szCs w:val="18"/>
+        </w:rPr>
+        <w:t>3D模型放置位置为</w:t>
+      </w:r>
+      <w:r>
+        <w:rPr>
+          <w:rFonts w:ascii="宋体" w:eastAsia="宋体" w:hAnsi="宋体" w:hint="eastAsia"/>
+          <w:sz w:val="18"/>
+          <w:szCs w:val="18"/>
+        </w:rPr>
+        <w:t>项目目录\</w:t>
+      </w:r>
+      <w:proofErr w:type="spellStart"/>
+      <w:r>
+        <w:rPr>
+          <w:rFonts w:ascii="宋体" w:eastAsia="宋体" w:hAnsi="宋体"/>
+          <w:sz w:val="18"/>
+          <w:szCs w:val="18"/>
+        </w:rPr>
+        <w:t>Object_x</w:t>
+      </w:r>
+      <w:proofErr w:type="spellEnd"/>
+      <w:r>
+        <w:rPr>
+          <w:rFonts w:ascii="宋体" w:eastAsia="宋体" w:hAnsi="宋体"/>
+          <w:sz w:val="18"/>
+          <w:szCs w:val="18"/>
+        </w:rPr>
+        <w:t>\</w:t>
+      </w:r>
+      <w:r>
+        <w:rPr>
+          <w:rFonts w:ascii="宋体" w:eastAsia="宋体" w:hAnsi="宋体"/>
+          <w:sz w:val="18"/>
+          <w:szCs w:val="18"/>
+        </w:rPr>
+        <w:t>Model_3D文件夹</w:t>
+      </w:r>
+      <w:r>
+        <w:rPr>
+          <w:rFonts w:ascii="宋体" w:eastAsia="宋体" w:hAnsi="宋体" w:hint="eastAsia"/>
+          <w:sz w:val="18"/>
+          <w:szCs w:val="18"/>
+        </w:rPr>
+        <w:t>。</w:t>
+      </w:r>
+    </w:p>
+    <w:p>
+      <w:pPr>
+        <w:ind w:firstLine="360"/>
+        <w:rPr>
+          <w:rFonts w:ascii="宋体" w:eastAsia="宋体" w:hAnsi="宋体"/>
+          <w:sz w:val="18"/>
+          <w:szCs w:val="18"/>
+        </w:rPr>
+      </w:pPr>
+      <w:r>
+        <w:rPr>
+          <w:rFonts w:ascii="宋体" w:eastAsia="宋体" w:hAnsi="宋体"/>
+          <w:sz w:val="18"/>
+          <w:szCs w:val="18"/>
+        </w:rPr>
+        <w:t>2</w:t>
+      </w:r>
+      <w:r>
+        <w:rPr>
+          <w:rFonts w:ascii="宋体" w:eastAsia="宋体" w:hAnsi="宋体" w:hint="eastAsia"/>
+          <w:sz w:val="18"/>
+          <w:szCs w:val="18"/>
+        </w:rPr>
+        <w:t>、</w:t>
+      </w:r>
+      <w:r>
+        <w:rPr>
+          <w:rFonts w:ascii="宋体" w:eastAsia="宋体" w:hAnsi="宋体" w:hint="eastAsia"/>
+          <w:sz w:val="18"/>
+          <w:szCs w:val="18"/>
+        </w:rPr>
+        <w:t>y为单个类别抓取目标对应多个refine模型编号；</w:t>
       </w:r>
     </w:p>
     <w:p>
@@ -3063,7 +3832,7 @@
           <w:sz w:val="18"/>
           <w:szCs w:val="18"/>
         </w:rPr>
-        <w:t>2</w:t>
+        <w:t>3</w:t>
       </w:r>
       <w:r>
         <w:rPr>
@@ -3079,15 +3848,41 @@
           <w:sz w:val="18"/>
           <w:szCs w:val="18"/>
         </w:rPr>
-        <w:t xml:space="preserve"> 3D相机建模方式</w:t>
-      </w:r>
-      <w:r>
-        <w:rPr>
-          <w:rFonts w:ascii="宋体" w:eastAsia="宋体" w:hAnsi="宋体"/>
-          <w:sz w:val="18"/>
-          <w:szCs w:val="18"/>
-        </w:rPr>
-        <w:t>保存文件时如果有格式转换，需要保证模型点间距与采集的原始点云点间距一致</w:t>
+        <w:t xml:space="preserve"> </w:t>
+      </w:r>
+      <w:r>
+        <w:rPr>
+          <w:rFonts w:ascii="宋体" w:eastAsia="宋体" w:hAnsi="宋体" w:hint="eastAsia"/>
+          <w:sz w:val="18"/>
+          <w:szCs w:val="18"/>
+        </w:rPr>
+        <w:t>3D相机建模方式</w:t>
+      </w:r>
+      <w:r>
+        <w:rPr>
+          <w:rFonts w:ascii="宋体" w:eastAsia="宋体" w:hAnsi="宋体"/>
+          <w:sz w:val="18"/>
+          <w:szCs w:val="18"/>
+        </w:rPr>
+        <w:t>保存文件时如果有格式转换，需要保证模型点间距与采集的</w:t>
+      </w:r>
+      <w:proofErr w:type="gramStart"/>
+      <w:r>
+        <w:rPr>
+          <w:rFonts w:ascii="宋体" w:eastAsia="宋体" w:hAnsi="宋体"/>
+          <w:sz w:val="18"/>
+          <w:szCs w:val="18"/>
+        </w:rPr>
+        <w:t>原始点</w:t>
+      </w:r>
+      <w:proofErr w:type="gramEnd"/>
+      <w:r>
+        <w:rPr>
+          <w:rFonts w:ascii="宋体" w:eastAsia="宋体" w:hAnsi="宋体"/>
+          <w:sz w:val="18"/>
+          <w:szCs w:val="18"/>
+        </w:rPr>
+        <w:t>云点间距一致</w:t>
       </w:r>
       <w:r>
         <w:rPr>
@@ -3108,54 +3903,6 @@
           <w:szCs w:val="18"/>
         </w:rPr>
       </w:pPr>
-      <w:r>
-        <w:rPr>
-          <w:rFonts w:ascii="宋体" w:eastAsia="宋体" w:hAnsi="宋体"/>
-          <w:sz w:val="18"/>
-          <w:szCs w:val="18"/>
-        </w:rPr>
-        <w:t>3</w:t>
-      </w:r>
-      <w:r>
-        <w:rPr>
-          <w:rFonts w:ascii="宋体" w:eastAsia="宋体" w:hAnsi="宋体" w:hint="eastAsia"/>
-          <w:sz w:val="18"/>
-          <w:szCs w:val="18"/>
-        </w:rPr>
-        <w:t>、</w:t>
-      </w:r>
-      <w:r>
-        <w:rPr>
-          <w:rFonts w:ascii="宋体" w:eastAsia="宋体" w:hAnsi="宋体"/>
-          <w:sz w:val="18"/>
-          <w:szCs w:val="18"/>
-        </w:rPr>
-        <w:t>3D模型放置位置为</w:t>
-      </w:r>
-      <w:r>
-        <w:rPr>
-          <w:rFonts w:ascii="宋体" w:eastAsia="宋体" w:hAnsi="宋体" w:hint="eastAsia"/>
-          <w:sz w:val="18"/>
-          <w:szCs w:val="18"/>
-        </w:rPr>
-        <w:t>项目目录\</w:t>
-      </w:r>
-      <w:r>
-        <w:rPr>
-          <w:rFonts w:ascii="宋体" w:eastAsia="宋体" w:hAnsi="宋体"/>
-          <w:sz w:val="18"/>
-          <w:szCs w:val="18"/>
-        </w:rPr>
-        <w:t>Model_3D文件夹</w:t>
-      </w:r>
-      <w:r>
-        <w:rPr>
-          <w:rFonts w:ascii="宋体" w:eastAsia="宋体" w:hAnsi="宋体" w:hint="eastAsia"/>
-          <w:sz w:val="18"/>
-          <w:szCs w:val="18"/>
-        </w:rPr>
-        <w:t>。</w:t>
-      </w:r>
     </w:p>
     <w:p>
       <w:pPr>
@@ -3263,19 +4010,7 @@
         <w:widowControl/>
         <w:jc w:val="left"/>
         <w:rPr>
-          <w:rFonts w:ascii="微软雅黑" w:eastAsia="微软雅黑" w:hAnsi="微软雅黑"/>
-          <w:b/>
-          <w:bCs/>
-          <w:szCs w:val="21"/>
-        </w:rPr>
-      </w:pPr>
-    </w:p>
-    <w:p>
-      <w:pPr>
-        <w:widowControl/>
-        <w:jc w:val="left"/>
-        <w:rPr>
-          <w:rFonts w:ascii="微软雅黑" w:eastAsia="微软雅黑" w:hAnsi="微软雅黑"/>
+          <w:rFonts w:ascii="微软雅黑" w:eastAsia="微软雅黑" w:hAnsi="微软雅黑" w:hint="eastAsia"/>
           <w:b/>
           <w:bCs/>
           <w:szCs w:val="21"/>
@@ -3352,6 +4087,7 @@
         </w:rPr>
         <w:t xml:space="preserve"> </w:t>
       </w:r>
+      <w:proofErr w:type="spellStart"/>
       <w:r>
         <w:rPr>
           <w:rFonts w:ascii="新宋体" w:eastAsia="新宋体" w:cs="新宋体" w:hint="eastAsia"/>
@@ -3374,6 +4110,7 @@
         </w:rPr>
         <w:t>in_picking.json</w:t>
       </w:r>
+      <w:proofErr w:type="spellEnd"/>
     </w:p>
     <w:p>
       <w:pPr>
@@ -3410,15 +4147,27 @@
         </w:rPr>
         <w:t>*</w:t>
       </w:r>
-      <w:r>
-        <w:rPr>
-          <w:rFonts w:ascii="新宋体" w:eastAsia="新宋体" w:cs="新宋体"/>
-          <w:color w:val="008000"/>
-          <w:kern w:val="0"/>
-          <w:sz w:val="19"/>
-          <w:szCs w:val="19"/>
-        </w:rPr>
-        <w:t>Porject Name: BYD</w:t>
+      <w:proofErr w:type="spellStart"/>
+      <w:r>
+        <w:rPr>
+          <w:rFonts w:ascii="新宋体" w:eastAsia="新宋体" w:cs="新宋体"/>
+          <w:color w:val="008000"/>
+          <w:kern w:val="0"/>
+          <w:sz w:val="19"/>
+          <w:szCs w:val="19"/>
+        </w:rPr>
+        <w:t>Porject</w:t>
+      </w:r>
+      <w:proofErr w:type="spellEnd"/>
+      <w:r>
+        <w:rPr>
+          <w:rFonts w:ascii="新宋体" w:eastAsia="新宋体" w:cs="新宋体"/>
+          <w:color w:val="008000"/>
+          <w:kern w:val="0"/>
+          <w:sz w:val="19"/>
+          <w:szCs w:val="19"/>
+        </w:rPr>
+        <w:t xml:space="preserve"> Name: BYD</w:t>
       </w:r>
       <w:r>
         <w:rPr>
@@ -3634,7 +4383,29 @@
           <w:sz w:val="19"/>
           <w:szCs w:val="19"/>
         </w:rPr>
-        <w:t>"SensorOffline"</w:t>
+        <w:t>"</w:t>
+      </w:r>
+      <w:proofErr w:type="spellStart"/>
+      <w:r>
+        <w:rPr>
+          <w:rFonts w:ascii="新宋体" w:eastAsia="新宋体" w:cs="新宋体"/>
+          <w:color w:val="2E75B6"/>
+          <w:kern w:val="0"/>
+          <w:sz w:val="19"/>
+          <w:szCs w:val="19"/>
+        </w:rPr>
+        <w:t>SensorOffline</w:t>
+      </w:r>
+      <w:proofErr w:type="spellEnd"/>
+      <w:r>
+        <w:rPr>
+          <w:rFonts w:ascii="新宋体" w:eastAsia="新宋体" w:cs="新宋体"/>
+          <w:color w:val="2E75B6"/>
+          <w:kern w:val="0"/>
+          <w:sz w:val="19"/>
+          <w:szCs w:val="19"/>
+        </w:rPr>
+        <w:t>"</w:t>
       </w:r>
       <w:r>
         <w:rPr>
@@ -3842,7 +4613,29 @@
           <w:sz w:val="19"/>
           <w:szCs w:val="19"/>
         </w:rPr>
-        <w:t>点云采样距离</w:t>
+        <w:t>点</w:t>
+      </w:r>
+      <w:proofErr w:type="gramStart"/>
+      <w:r>
+        <w:rPr>
+          <w:rFonts w:ascii="新宋体" w:eastAsia="新宋体" w:cs="新宋体" w:hint="eastAsia"/>
+          <w:color w:val="008000"/>
+          <w:kern w:val="0"/>
+          <w:sz w:val="19"/>
+          <w:szCs w:val="19"/>
+        </w:rPr>
+        <w:t>云采</w:t>
+      </w:r>
+      <w:proofErr w:type="gramEnd"/>
+      <w:r>
+        <w:rPr>
+          <w:rFonts w:ascii="新宋体" w:eastAsia="新宋体" w:cs="新宋体" w:hint="eastAsia"/>
+          <w:color w:val="008000"/>
+          <w:kern w:val="0"/>
+          <w:sz w:val="19"/>
+          <w:szCs w:val="19"/>
+        </w:rPr>
+        <w:t>样距离</w:t>
       </w:r>
     </w:p>
     <w:p>
@@ -3880,7 +4673,29 @@
           <w:sz w:val="19"/>
           <w:szCs w:val="19"/>
         </w:rPr>
-        <w:t>"InstanceSeg"</w:t>
+        <w:t>"</w:t>
+      </w:r>
+      <w:proofErr w:type="spellStart"/>
+      <w:r>
+        <w:rPr>
+          <w:rFonts w:ascii="新宋体" w:eastAsia="新宋体" w:cs="新宋体"/>
+          <w:color w:val="2E75B6"/>
+          <w:kern w:val="0"/>
+          <w:sz w:val="19"/>
+          <w:szCs w:val="19"/>
+        </w:rPr>
+        <w:t>InstanceSeg</w:t>
+      </w:r>
+      <w:proofErr w:type="spellEnd"/>
+      <w:r>
+        <w:rPr>
+          <w:rFonts w:ascii="新宋体" w:eastAsia="新宋体" w:cs="新宋体"/>
+          <w:color w:val="2E75B6"/>
+          <w:kern w:val="0"/>
+          <w:sz w:val="19"/>
+          <w:szCs w:val="19"/>
+        </w:rPr>
+        <w:t>"</w:t>
       </w:r>
       <w:r>
         <w:rPr>
@@ -3978,7 +4793,29 @@
           <w:sz w:val="19"/>
           <w:szCs w:val="19"/>
         </w:rPr>
-        <w:t>"InstanceBoundary"</w:t>
+        <w:t>"</w:t>
+      </w:r>
+      <w:proofErr w:type="spellStart"/>
+      <w:r>
+        <w:rPr>
+          <w:rFonts w:ascii="新宋体" w:eastAsia="新宋体" w:cs="新宋体"/>
+          <w:color w:val="2E75B6"/>
+          <w:kern w:val="0"/>
+          <w:sz w:val="19"/>
+          <w:szCs w:val="19"/>
+        </w:rPr>
+        <w:t>InstanceBoundary</w:t>
+      </w:r>
+      <w:proofErr w:type="spellEnd"/>
+      <w:r>
+        <w:rPr>
+          <w:rFonts w:ascii="新宋体" w:eastAsia="新宋体" w:cs="新宋体"/>
+          <w:color w:val="2E75B6"/>
+          <w:kern w:val="0"/>
+          <w:sz w:val="19"/>
+          <w:szCs w:val="19"/>
+        </w:rPr>
+        <w:t>"</w:t>
       </w:r>
       <w:r>
         <w:rPr>
@@ -4332,7 +5169,29 @@
           <w:sz w:val="19"/>
           <w:szCs w:val="19"/>
         </w:rPr>
-        <w:t>"ObjectModelPath"</w:t>
+        <w:t>"</w:t>
+      </w:r>
+      <w:proofErr w:type="spellStart"/>
+      <w:r>
+        <w:rPr>
+          <w:rFonts w:ascii="新宋体" w:eastAsia="新宋体" w:cs="新宋体"/>
+          <w:color w:val="2E75B6"/>
+          <w:kern w:val="0"/>
+          <w:sz w:val="19"/>
+          <w:szCs w:val="19"/>
+        </w:rPr>
+        <w:t>ObjectModelPath</w:t>
+      </w:r>
+      <w:proofErr w:type="spellEnd"/>
+      <w:r>
+        <w:rPr>
+          <w:rFonts w:ascii="新宋体" w:eastAsia="新宋体" w:cs="新宋体"/>
+          <w:color w:val="2E75B6"/>
+          <w:kern w:val="0"/>
+          <w:sz w:val="19"/>
+          <w:szCs w:val="19"/>
+        </w:rPr>
+        <w:t>"</w:t>
       </w:r>
       <w:r>
         <w:rPr>
@@ -4430,7 +5289,29 @@
           <w:sz w:val="19"/>
           <w:szCs w:val="19"/>
         </w:rPr>
-        <w:t>"PointCloudPath"</w:t>
+        <w:t>"</w:t>
+      </w:r>
+      <w:proofErr w:type="spellStart"/>
+      <w:r>
+        <w:rPr>
+          <w:rFonts w:ascii="新宋体" w:eastAsia="新宋体" w:cs="新宋体"/>
+          <w:color w:val="2E75B6"/>
+          <w:kern w:val="0"/>
+          <w:sz w:val="19"/>
+          <w:szCs w:val="19"/>
+        </w:rPr>
+        <w:t>PointCloudPath</w:t>
+      </w:r>
+      <w:proofErr w:type="spellEnd"/>
+      <w:r>
+        <w:rPr>
+          <w:rFonts w:ascii="新宋体" w:eastAsia="新宋体" w:cs="新宋体"/>
+          <w:color w:val="2E75B6"/>
+          <w:kern w:val="0"/>
+          <w:sz w:val="19"/>
+          <w:szCs w:val="19"/>
+        </w:rPr>
+        <w:t>"</w:t>
       </w:r>
       <w:r>
         <w:rPr>
@@ -4450,7 +5331,29 @@
           <w:sz w:val="19"/>
           <w:szCs w:val="19"/>
         </w:rPr>
-        <w:t>"PointCloud//test_1.ply"</w:t>
+        <w:t>"</w:t>
+      </w:r>
+      <w:proofErr w:type="spellStart"/>
+      <w:r>
+        <w:rPr>
+          <w:rFonts w:ascii="新宋体" w:eastAsia="新宋体" w:cs="新宋体"/>
+          <w:color w:val="A31515"/>
+          <w:kern w:val="0"/>
+          <w:sz w:val="19"/>
+          <w:szCs w:val="19"/>
+        </w:rPr>
+        <w:t>PointCloud</w:t>
+      </w:r>
+      <w:proofErr w:type="spellEnd"/>
+      <w:r>
+        <w:rPr>
+          <w:rFonts w:ascii="新宋体" w:eastAsia="新宋体" w:cs="新宋体"/>
+          <w:color w:val="A31515"/>
+          <w:kern w:val="0"/>
+          <w:sz w:val="19"/>
+          <w:szCs w:val="19"/>
+        </w:rPr>
+        <w:t>//test_1.ply"</w:t>
       </w:r>
       <w:r>
         <w:rPr>
@@ -5713,7 +6616,6 @@
   <w:style w:type="character" w:default="1" w:styleId="a0">
     <w:name w:val="Default Paragraph Font"/>
     <w:uiPriority w:val="1"/>
-    <w:semiHidden/>
     <w:unhideWhenUsed/>
   </w:style>
   <w:style w:type="table" w:default="1" w:styleId="a1">

</xml_diff>